<commit_message>
Update meeting minutes of 23 november with sir waqar
</commit_message>
<xml_diff>
--- a/P01-HighwayRacers/Requirements/Core5 SPROJ Minutes Compilation.docx
+++ b/P01-HighwayRacers/Requirements/Core5 SPROJ Minutes Compilation.docx
@@ -1750,8 +1750,6 @@
         </w:rPr>
         <w:t xml:space="preserve">9 November </w:t>
       </w:r>
-      <w:bookmarkStart w:id="0" w:name="_GoBack"/>
-      <w:bookmarkEnd w:id="0"/>
       <w:r>
         <w:rPr>
           <w:b/>
@@ -1836,6 +1834,157 @@
         </w:drawing>
       </w:r>
     </w:p>
+    <w:p>
+      <w:pPr>
+        <w:rPr>
+          <w:sz w:val="24"/>
+          <w:szCs w:val="24"/>
+          <w:lang w:val="en-US"/>
+        </w:rPr>
+      </w:pPr>
+    </w:p>
+    <w:p>
+      <w:pPr>
+        <w:rPr>
+          <w:sz w:val="24"/>
+          <w:szCs w:val="24"/>
+          <w:lang w:val="en-US"/>
+        </w:rPr>
+      </w:pPr>
+    </w:p>
+    <w:p>
+      <w:pPr>
+        <w:rPr>
+          <w:sz w:val="24"/>
+          <w:szCs w:val="24"/>
+          <w:lang w:val="en-US"/>
+        </w:rPr>
+      </w:pPr>
+    </w:p>
+    <w:p>
+      <w:pPr>
+        <w:rPr>
+          <w:b/>
+          <w:bCs/>
+          <w:sz w:val="24"/>
+          <w:szCs w:val="24"/>
+          <w:lang w:val="en-US"/>
+        </w:rPr>
+      </w:pPr>
+      <w:r>
+        <w:rPr>
+          <w:b/>
+          <w:bCs/>
+          <w:sz w:val="24"/>
+          <w:szCs w:val="24"/>
+          <w:lang w:val="en-US"/>
+        </w:rPr>
+        <w:lastRenderedPageBreak/>
+        <w:t>Minutes: Meeting with Sir Waqar (23 November 2022)</w:t>
+      </w:r>
+    </w:p>
+    <w:p>
+      <w:pPr>
+        <w:rPr>
+          <w:b/>
+          <w:bCs/>
+          <w:sz w:val="24"/>
+          <w:szCs w:val="24"/>
+          <w:lang w:val="en-US"/>
+        </w:rPr>
+      </w:pPr>
+    </w:p>
+    <w:p>
+      <w:pPr>
+        <w:pStyle w:val="ListParagraph"/>
+        <w:numPr>
+          <w:ilvl w:val="0"/>
+          <w:numId w:val="12"/>
+        </w:numPr>
+        <w:rPr>
+          <w:sz w:val="24"/>
+          <w:szCs w:val="24"/>
+        </w:rPr>
+      </w:pPr>
+      <w:r>
+        <w:rPr>
+          <w:sz w:val="24"/>
+          <w:szCs w:val="24"/>
+        </w:rPr>
+        <w:t>Chapters 1-10 of “Art of Game Design” discussed</w:t>
+      </w:r>
+    </w:p>
+    <w:p>
+      <w:pPr>
+        <w:pStyle w:val="ListParagraph"/>
+        <w:numPr>
+          <w:ilvl w:val="0"/>
+          <w:numId w:val="12"/>
+        </w:numPr>
+        <w:rPr>
+          <w:sz w:val="24"/>
+          <w:szCs w:val="24"/>
+        </w:rPr>
+      </w:pPr>
+      <w:r>
+        <w:rPr>
+          <w:sz w:val="24"/>
+          <w:szCs w:val="24"/>
+        </w:rPr>
+        <w:t>New documentation objectives given: Chapters 11-20 and Game Development Methodology</w:t>
+      </w:r>
+    </w:p>
+    <w:p>
+      <w:pPr>
+        <w:pStyle w:val="ListParagraph"/>
+        <w:numPr>
+          <w:ilvl w:val="0"/>
+          <w:numId w:val="12"/>
+        </w:numPr>
+        <w:rPr>
+          <w:sz w:val="24"/>
+          <w:szCs w:val="24"/>
+        </w:rPr>
+      </w:pPr>
+      <w:r>
+        <w:rPr>
+          <w:sz w:val="24"/>
+          <w:szCs w:val="24"/>
+        </w:rPr>
+        <w:t>Updated sir on current game features and shortcomings</w:t>
+      </w:r>
+    </w:p>
+    <w:p>
+      <w:pPr>
+        <w:pStyle w:val="ListParagraph"/>
+        <w:numPr>
+          <w:ilvl w:val="0"/>
+          <w:numId w:val="12"/>
+        </w:numPr>
+        <w:rPr>
+          <w:sz w:val="24"/>
+          <w:szCs w:val="24"/>
+        </w:rPr>
+      </w:pPr>
+      <w:r>
+        <w:rPr>
+          <w:sz w:val="24"/>
+          <w:szCs w:val="24"/>
+        </w:rPr>
+        <w:t>Informed sir of plans for researching future game features over weekend. Currently waiting for meeting with Mindstorm Labs next week.</w:t>
+      </w:r>
+    </w:p>
+    <w:p>
+      <w:pPr>
+        <w:rPr>
+          <w:sz w:val="24"/>
+          <w:szCs w:val="24"/>
+          <w:lang w:val="en-US"/>
+        </w:rPr>
+      </w:pPr>
+      <w:bookmarkStart w:id="0" w:name="_GoBack"/>
+      <w:bookmarkEnd w:id="0"/>
+    </w:p>
     <w:sectPr>
       <w:pgSz w:w="12240" w:h="15840"/>
       <w:pgMar w:top="1440" w:right="1440" w:bottom="1440" w:left="1440" w:header="720" w:footer="720" w:gutter="0"/>
@@ -3353,6 +3502,119 @@
     </w:lvl>
   </w:abstractNum>
   <w:abstractNum w:abstractNumId="10" w15:restartNumberingAfterBreak="0">
+    <w:nsid w:val="7B3C03CD"/>
+    <w:multiLevelType w:val="hybridMultilevel"/>
+    <w:tmpl w:val="E7FA1D22"/>
+    <w:lvl w:ilvl="0" w:tplc="04090001">
+      <w:start w:val="1"/>
+      <w:numFmt w:val="bullet"/>
+      <w:lvlText w:val=""/>
+      <w:lvlJc w:val="left"/>
+      <w:pPr>
+        <w:ind w:left="720" w:hanging="360"/>
+      </w:pPr>
+      <w:rPr>
+        <w:rFonts w:ascii="Symbol" w:hAnsi="Symbol" w:hint="default"/>
+      </w:rPr>
+    </w:lvl>
+    <w:lvl w:ilvl="1" w:tplc="04090003" w:tentative="1">
+      <w:start w:val="1"/>
+      <w:numFmt w:val="bullet"/>
+      <w:lvlText w:val="o"/>
+      <w:lvlJc w:val="left"/>
+      <w:pPr>
+        <w:ind w:left="1440" w:hanging="360"/>
+      </w:pPr>
+      <w:rPr>
+        <w:rFonts w:ascii="Courier New" w:hAnsi="Courier New" w:cs="Courier New" w:hint="default"/>
+      </w:rPr>
+    </w:lvl>
+    <w:lvl w:ilvl="2" w:tplc="04090005" w:tentative="1">
+      <w:start w:val="1"/>
+      <w:numFmt w:val="bullet"/>
+      <w:lvlText w:val=""/>
+      <w:lvlJc w:val="left"/>
+      <w:pPr>
+        <w:ind w:left="2160" w:hanging="360"/>
+      </w:pPr>
+      <w:rPr>
+        <w:rFonts w:ascii="Wingdings" w:hAnsi="Wingdings" w:hint="default"/>
+      </w:rPr>
+    </w:lvl>
+    <w:lvl w:ilvl="3" w:tplc="04090001" w:tentative="1">
+      <w:start w:val="1"/>
+      <w:numFmt w:val="bullet"/>
+      <w:lvlText w:val=""/>
+      <w:lvlJc w:val="left"/>
+      <w:pPr>
+        <w:ind w:left="2880" w:hanging="360"/>
+      </w:pPr>
+      <w:rPr>
+        <w:rFonts w:ascii="Symbol" w:hAnsi="Symbol" w:hint="default"/>
+      </w:rPr>
+    </w:lvl>
+    <w:lvl w:ilvl="4" w:tplc="04090003" w:tentative="1">
+      <w:start w:val="1"/>
+      <w:numFmt w:val="bullet"/>
+      <w:lvlText w:val="o"/>
+      <w:lvlJc w:val="left"/>
+      <w:pPr>
+        <w:ind w:left="3600" w:hanging="360"/>
+      </w:pPr>
+      <w:rPr>
+        <w:rFonts w:ascii="Courier New" w:hAnsi="Courier New" w:cs="Courier New" w:hint="default"/>
+      </w:rPr>
+    </w:lvl>
+    <w:lvl w:ilvl="5" w:tplc="04090005" w:tentative="1">
+      <w:start w:val="1"/>
+      <w:numFmt w:val="bullet"/>
+      <w:lvlText w:val=""/>
+      <w:lvlJc w:val="left"/>
+      <w:pPr>
+        <w:ind w:left="4320" w:hanging="360"/>
+      </w:pPr>
+      <w:rPr>
+        <w:rFonts w:ascii="Wingdings" w:hAnsi="Wingdings" w:hint="default"/>
+      </w:rPr>
+    </w:lvl>
+    <w:lvl w:ilvl="6" w:tplc="04090001" w:tentative="1">
+      <w:start w:val="1"/>
+      <w:numFmt w:val="bullet"/>
+      <w:lvlText w:val=""/>
+      <w:lvlJc w:val="left"/>
+      <w:pPr>
+        <w:ind w:left="5040" w:hanging="360"/>
+      </w:pPr>
+      <w:rPr>
+        <w:rFonts w:ascii="Symbol" w:hAnsi="Symbol" w:hint="default"/>
+      </w:rPr>
+    </w:lvl>
+    <w:lvl w:ilvl="7" w:tplc="04090003" w:tentative="1">
+      <w:start w:val="1"/>
+      <w:numFmt w:val="bullet"/>
+      <w:lvlText w:val="o"/>
+      <w:lvlJc w:val="left"/>
+      <w:pPr>
+        <w:ind w:left="5760" w:hanging="360"/>
+      </w:pPr>
+      <w:rPr>
+        <w:rFonts w:ascii="Courier New" w:hAnsi="Courier New" w:cs="Courier New" w:hint="default"/>
+      </w:rPr>
+    </w:lvl>
+    <w:lvl w:ilvl="8" w:tplc="04090005" w:tentative="1">
+      <w:start w:val="1"/>
+      <w:numFmt w:val="bullet"/>
+      <w:lvlText w:val=""/>
+      <w:lvlJc w:val="left"/>
+      <w:pPr>
+        <w:ind w:left="6480" w:hanging="360"/>
+      </w:pPr>
+      <w:rPr>
+        <w:rFonts w:ascii="Wingdings" w:hAnsi="Wingdings" w:hint="default"/>
+      </w:rPr>
+    </w:lvl>
+  </w:abstractNum>
+  <w:abstractNum w:abstractNumId="11" w15:restartNumberingAfterBreak="0">
     <w:nsid w:val="7DEA56C3"/>
     <w:multiLevelType w:val="multilevel"/>
     <w:tmpl w:val="59F69A92"/>
@@ -3511,7 +3773,7 @@
     <w:abstractNumId w:val="7"/>
   </w:num>
   <w:num w:numId="4">
-    <w:abstractNumId w:val="10"/>
+    <w:abstractNumId w:val="11"/>
   </w:num>
   <w:num w:numId="5">
     <w:abstractNumId w:val="2"/>
@@ -3533,6 +3795,9 @@
   </w:num>
   <w:num w:numId="11">
     <w:abstractNumId w:val="8"/>
+  </w:num>
+  <w:num w:numId="12">
+    <w:abstractNumId w:val="10"/>
   </w:num>
 </w:numbering>
 </file>
@@ -4024,7 +4289,6 @@
   <w:style w:type="character" w:default="1" w:styleId="DefaultParagraphFont">
     <w:name w:val="Default Paragraph Font"/>
     <w:uiPriority w:val="1"/>
-    <w:semiHidden/>
     <w:unhideWhenUsed/>
   </w:style>
   <w:style w:type="table" w:default="1" w:styleId="TableNormal">

</xml_diff>

<commit_message>
update 29 november minutes of meeting with hussain
also fixed format of some other minutes
</commit_message>
<xml_diff>
--- a/P01-HighwayRacers/Requirements/Core5 SPROJ Minutes Compilation.docx
+++ b/P01-HighwayRacers/Requirements/Core5 SPROJ Minutes Compilation.docx
@@ -18,7 +18,25 @@
           <w:szCs w:val="24"/>
           <w:u w:val="single"/>
         </w:rPr>
-        <w:t xml:space="preserve">Meeting Notes for 20 September 2022 (2pm -3:00pm) </w:t>
+        <w:t>Minutes: Meeting with Mindstorm (</w:t>
+      </w:r>
+      <w:r>
+        <w:rPr>
+          <w:b/>
+          <w:sz w:val="24"/>
+          <w:szCs w:val="24"/>
+          <w:u w:val="single"/>
+        </w:rPr>
+        <w:t xml:space="preserve">20 September 2022, </w:t>
+      </w:r>
+      <w:r>
+        <w:rPr>
+          <w:b/>
+          <w:sz w:val="24"/>
+          <w:szCs w:val="24"/>
+          <w:u w:val="single"/>
+        </w:rPr>
+        <w:t xml:space="preserve">2pm -3:00pm) </w:t>
       </w:r>
     </w:p>
     <w:p>
@@ -128,8 +146,55 @@
           <w:szCs w:val="24"/>
           <w:u w:val="single"/>
         </w:rPr>
-        <w:t>Meeting Notes 26-08-22</w:t>
-      </w:r>
+        <w:t xml:space="preserve">Minutes: </w:t>
+      </w:r>
+      <w:r>
+        <w:rPr>
+          <w:b/>
+          <w:sz w:val="24"/>
+          <w:szCs w:val="24"/>
+          <w:u w:val="single"/>
+        </w:rPr>
+        <w:t xml:space="preserve">Meeting </w:t>
+      </w:r>
+      <w:r>
+        <w:rPr>
+          <w:b/>
+          <w:sz w:val="24"/>
+          <w:szCs w:val="24"/>
+          <w:u w:val="single"/>
+        </w:rPr>
+        <w:t>with Mindstorm (</w:t>
+      </w:r>
+      <w:r>
+        <w:rPr>
+          <w:b/>
+          <w:sz w:val="24"/>
+          <w:szCs w:val="24"/>
+          <w:u w:val="single"/>
+        </w:rPr>
+        <w:t>26 September 20</w:t>
+      </w:r>
+      <w:r>
+        <w:rPr>
+          <w:b/>
+          <w:sz w:val="24"/>
+          <w:szCs w:val="24"/>
+          <w:u w:val="single"/>
+        </w:rPr>
+        <w:t>22</w:t>
+      </w:r>
+      <w:r>
+        <w:rPr>
+          <w:b/>
+          <w:sz w:val="24"/>
+          <w:szCs w:val="24"/>
+          <w:u w:val="single"/>
+        </w:rPr>
+        <w:t>)</w:t>
+      </w:r>
+      <w:bookmarkStart w:id="0" w:name="_GoBack"/>
+      <w:bookmarkEnd w:id="0"/>
     </w:p>
     <w:p>
       <w:pPr>
@@ -1868,6 +1933,7 @@
           <w:bCs/>
           <w:sz w:val="24"/>
           <w:szCs w:val="24"/>
+          <w:u w:val="single"/>
           <w:lang w:val="en-US"/>
         </w:rPr>
       </w:pPr>
@@ -1877,6 +1943,7 @@
           <w:bCs/>
           <w:sz w:val="24"/>
           <w:szCs w:val="24"/>
+          <w:u w:val="single"/>
           <w:lang w:val="en-US"/>
         </w:rPr>
         <w:lastRenderedPageBreak/>
@@ -1977,13 +2044,436 @@
     <w:p>
       <w:pPr>
         <w:rPr>
-          <w:sz w:val="24"/>
-          <w:szCs w:val="24"/>
-          <w:lang w:val="en-US"/>
-        </w:rPr>
-      </w:pPr>
-      <w:bookmarkStart w:id="0" w:name="_GoBack"/>
-      <w:bookmarkEnd w:id="0"/>
+          <w:b/>
+          <w:bCs/>
+          <w:sz w:val="24"/>
+          <w:szCs w:val="24"/>
+          <w:u w:val="single"/>
+          <w:lang w:val="en-US"/>
+        </w:rPr>
+      </w:pPr>
+      <w:r>
+        <w:rPr>
+          <w:b/>
+          <w:bCs/>
+          <w:sz w:val="24"/>
+          <w:szCs w:val="24"/>
+          <w:u w:val="single"/>
+          <w:lang w:val="en-US"/>
+        </w:rPr>
+        <w:t>Minutes: Meeting with Hussain (29 November 20</w:t>
+      </w:r>
+      <w:r>
+        <w:rPr>
+          <w:b/>
+          <w:bCs/>
+          <w:sz w:val="24"/>
+          <w:szCs w:val="24"/>
+          <w:u w:val="single"/>
+          <w:lang w:val="en-US"/>
+        </w:rPr>
+        <w:t>22</w:t>
+      </w:r>
+      <w:r>
+        <w:rPr>
+          <w:b/>
+          <w:bCs/>
+          <w:sz w:val="24"/>
+          <w:szCs w:val="24"/>
+          <w:u w:val="single"/>
+          <w:lang w:val="en-US"/>
+        </w:rPr>
+        <w:t>)</w:t>
+      </w:r>
+    </w:p>
+    <w:p>
+      <w:pPr>
+        <w:rPr>
+          <w:sz w:val="24"/>
+          <w:szCs w:val="24"/>
+          <w:lang w:val="en-US"/>
+        </w:rPr>
+      </w:pPr>
+    </w:p>
+    <w:p>
+      <w:pPr>
+        <w:pStyle w:val="ListParagraph"/>
+        <w:numPr>
+          <w:ilvl w:val="0"/>
+          <w:numId w:val="13"/>
+        </w:numPr>
+        <w:rPr>
+          <w:sz w:val="24"/>
+          <w:szCs w:val="24"/>
+        </w:rPr>
+      </w:pPr>
+      <w:r>
+        <w:rPr>
+          <w:sz w:val="24"/>
+          <w:szCs w:val="24"/>
+        </w:rPr>
+        <w:t>Make the rotation of tyres in the local axis.</w:t>
+      </w:r>
+    </w:p>
+    <w:p>
+      <w:pPr>
+        <w:pStyle w:val="ListParagraph"/>
+        <w:numPr>
+          <w:ilvl w:val="0"/>
+          <w:numId w:val="13"/>
+        </w:numPr>
+        <w:rPr>
+          <w:sz w:val="24"/>
+          <w:szCs w:val="24"/>
+        </w:rPr>
+      </w:pPr>
+      <w:r>
+        <w:rPr>
+          <w:sz w:val="24"/>
+          <w:szCs w:val="24"/>
+        </w:rPr>
+        <w:t>Make SRS and design documents.</w:t>
+      </w:r>
+    </w:p>
+    <w:p>
+      <w:pPr>
+        <w:pStyle w:val="ListParagraph"/>
+        <w:numPr>
+          <w:ilvl w:val="0"/>
+          <w:numId w:val="13"/>
+        </w:numPr>
+        <w:rPr>
+          <w:sz w:val="24"/>
+          <w:szCs w:val="24"/>
+        </w:rPr>
+      </w:pPr>
+      <w:r>
+        <w:rPr>
+          <w:sz w:val="24"/>
+          <w:szCs w:val="24"/>
+        </w:rPr>
+        <w:t>Design Document: Requirements for each feature, implementation of the feature, testing of the feature and any non functional requirements.</w:t>
+      </w:r>
+    </w:p>
+    <w:p>
+      <w:pPr>
+        <w:pStyle w:val="ListParagraph"/>
+        <w:numPr>
+          <w:ilvl w:val="0"/>
+          <w:numId w:val="13"/>
+        </w:numPr>
+        <w:rPr>
+          <w:sz w:val="24"/>
+          <w:szCs w:val="24"/>
+        </w:rPr>
+      </w:pPr>
+      <w:r>
+        <w:rPr>
+          <w:sz w:val="24"/>
+          <w:szCs w:val="24"/>
+        </w:rPr>
+        <w:t>SRS Document: Document containing requirements, objectives of the game.</w:t>
+      </w:r>
+    </w:p>
+    <w:p>
+      <w:pPr>
+        <w:pStyle w:val="ListParagraph"/>
+        <w:numPr>
+          <w:ilvl w:val="0"/>
+          <w:numId w:val="13"/>
+        </w:numPr>
+        <w:rPr>
+          <w:sz w:val="24"/>
+          <w:szCs w:val="24"/>
+        </w:rPr>
+      </w:pPr>
+      <w:r>
+        <w:rPr>
+          <w:sz w:val="24"/>
+          <w:szCs w:val="24"/>
+        </w:rPr>
+        <w:t>Fix the axis of rotation for tyres.If bike is moving forward in z direction, the axis of rotation will be z axis and rotation along other axes would be 0.</w:t>
+      </w:r>
+    </w:p>
+    <w:p>
+      <w:pPr>
+        <w:pStyle w:val="ListParagraph"/>
+        <w:numPr>
+          <w:ilvl w:val="0"/>
+          <w:numId w:val="13"/>
+        </w:numPr>
+        <w:rPr>
+          <w:sz w:val="24"/>
+          <w:szCs w:val="24"/>
+        </w:rPr>
+      </w:pPr>
+      <w:r>
+        <w:rPr>
+          <w:sz w:val="24"/>
+          <w:szCs w:val="24"/>
+        </w:rPr>
+        <w:t>Implement different viewing cameras for different views, such as first-person, follow around cameras in different perspectives. There would be a switch camera button, which upon toggling would switch among different cameras.</w:t>
+      </w:r>
+    </w:p>
+    <w:p>
+      <w:pPr>
+        <w:pStyle w:val="ListParagraph"/>
+        <w:numPr>
+          <w:ilvl w:val="0"/>
+          <w:numId w:val="13"/>
+        </w:numPr>
+        <w:rPr>
+          <w:sz w:val="24"/>
+          <w:szCs w:val="24"/>
+        </w:rPr>
+      </w:pPr>
+      <w:r>
+        <w:rPr>
+          <w:sz w:val="24"/>
+          <w:szCs w:val="24"/>
+        </w:rPr>
+        <w:t>Extend the collider of the walls a little higher.</w:t>
+      </w:r>
+    </w:p>
+    <w:p>
+      <w:pPr>
+        <w:pStyle w:val="ListParagraph"/>
+        <w:numPr>
+          <w:ilvl w:val="0"/>
+          <w:numId w:val="13"/>
+        </w:numPr>
+        <w:rPr>
+          <w:sz w:val="24"/>
+          <w:szCs w:val="24"/>
+        </w:rPr>
+      </w:pPr>
+      <w:r>
+        <w:rPr>
+          <w:sz w:val="24"/>
+          <w:szCs w:val="24"/>
+        </w:rPr>
+        <w:t>There is physics of colliders, which set different properties when one rigid body collides with another rigid body, such as if one ball collides with another ball, causing the balls to bounce.</w:t>
+      </w:r>
+    </w:p>
+    <w:p>
+      <w:pPr>
+        <w:pStyle w:val="ListParagraph"/>
+        <w:numPr>
+          <w:ilvl w:val="0"/>
+          <w:numId w:val="13"/>
+        </w:numPr>
+        <w:rPr>
+          <w:sz w:val="24"/>
+          <w:szCs w:val="24"/>
+        </w:rPr>
+      </w:pPr>
+      <w:r>
+        <w:rPr>
+          <w:sz w:val="24"/>
+          <w:szCs w:val="24"/>
+        </w:rPr>
+        <w:t>Map keyboard input to mobile input.</w:t>
+      </w:r>
+    </w:p>
+    <w:p>
+      <w:pPr>
+        <w:pStyle w:val="ListParagraph"/>
+        <w:numPr>
+          <w:ilvl w:val="0"/>
+          <w:numId w:val="13"/>
+        </w:numPr>
+        <w:rPr>
+          <w:sz w:val="24"/>
+          <w:szCs w:val="24"/>
+        </w:rPr>
+      </w:pPr>
+      <w:r>
+        <w:rPr>
+          <w:sz w:val="24"/>
+          <w:szCs w:val="24"/>
+        </w:rPr>
+        <w:t>Start working on UI, like start game button, accelerate button.</w:t>
+      </w:r>
+    </w:p>
+    <w:p>
+      <w:pPr>
+        <w:pStyle w:val="ListParagraph"/>
+        <w:numPr>
+          <w:ilvl w:val="0"/>
+          <w:numId w:val="13"/>
+        </w:numPr>
+        <w:rPr>
+          <w:sz w:val="24"/>
+          <w:szCs w:val="24"/>
+        </w:rPr>
+      </w:pPr>
+      <w:r>
+        <w:rPr>
+          <w:sz w:val="24"/>
+          <w:szCs w:val="24"/>
+        </w:rPr>
+        <w:t>Put the camera on top, and put canvas on bottom.</w:t>
+      </w:r>
+    </w:p>
+    <w:p>
+      <w:pPr>
+        <w:pStyle w:val="ListParagraph"/>
+        <w:numPr>
+          <w:ilvl w:val="0"/>
+          <w:numId w:val="13"/>
+        </w:numPr>
+        <w:rPr>
+          <w:sz w:val="24"/>
+          <w:szCs w:val="24"/>
+        </w:rPr>
+      </w:pPr>
+      <w:r>
+        <w:rPr>
+          <w:sz w:val="24"/>
+          <w:szCs w:val="24"/>
+        </w:rPr>
+        <w:t>Reference resolution is 1080p(width,X) x 1920(height,Y)</w:t>
+      </w:r>
+    </w:p>
+    <w:p>
+      <w:pPr>
+        <w:pStyle w:val="ListParagraph"/>
+        <w:numPr>
+          <w:ilvl w:val="0"/>
+          <w:numId w:val="13"/>
+        </w:numPr>
+        <w:rPr>
+          <w:sz w:val="24"/>
+          <w:szCs w:val="24"/>
+        </w:rPr>
+      </w:pPr>
+      <w:r>
+        <w:rPr>
+          <w:sz w:val="24"/>
+          <w:szCs w:val="24"/>
+        </w:rPr>
+        <w:t>Use Panel as container for UI.Everything else like buttons, should be placed within a panel. There can be panels within panels. Like the title at the top. The bike description in the center.</w:t>
+      </w:r>
+    </w:p>
+    <w:p>
+      <w:pPr>
+        <w:pStyle w:val="ListParagraph"/>
+        <w:numPr>
+          <w:ilvl w:val="0"/>
+          <w:numId w:val="13"/>
+        </w:numPr>
+        <w:rPr>
+          <w:sz w:val="24"/>
+          <w:szCs w:val="24"/>
+        </w:rPr>
+      </w:pPr>
+      <w:r>
+        <w:rPr>
+          <w:sz w:val="24"/>
+          <w:szCs w:val="24"/>
+        </w:rPr>
+        <w:t>Button title should be above the button so that its title appears on top of the button.</w:t>
+      </w:r>
+    </w:p>
+    <w:p>
+      <w:pPr>
+        <w:pStyle w:val="ListParagraph"/>
+        <w:numPr>
+          <w:ilvl w:val="0"/>
+          <w:numId w:val="13"/>
+        </w:numPr>
+        <w:rPr>
+          <w:sz w:val="24"/>
+          <w:szCs w:val="24"/>
+        </w:rPr>
+      </w:pPr>
+      <w:r>
+        <w:rPr>
+          <w:sz w:val="24"/>
+          <w:szCs w:val="24"/>
+        </w:rPr>
+        <w:t>Create Game start UI, and present working over the weekend.</w:t>
+      </w:r>
+    </w:p>
+    <w:p>
+      <w:pPr>
+        <w:pStyle w:val="ListParagraph"/>
+        <w:numPr>
+          <w:ilvl w:val="0"/>
+          <w:numId w:val="13"/>
+        </w:numPr>
+        <w:rPr>
+          <w:sz w:val="24"/>
+          <w:szCs w:val="24"/>
+        </w:rPr>
+      </w:pPr>
+      <w:r>
+        <w:rPr>
+          <w:sz w:val="24"/>
+          <w:szCs w:val="24"/>
+        </w:rPr>
+        <w:t>Create Pause Menu, button to resume.</w:t>
+      </w:r>
+    </w:p>
+    <w:p>
+      <w:pPr>
+        <w:pStyle w:val="ListParagraph"/>
+        <w:numPr>
+          <w:ilvl w:val="0"/>
+          <w:numId w:val="13"/>
+        </w:numPr>
+        <w:rPr>
+          <w:sz w:val="24"/>
+          <w:szCs w:val="24"/>
+        </w:rPr>
+      </w:pPr>
+      <w:r>
+        <w:rPr>
+          <w:sz w:val="24"/>
+          <w:szCs w:val="24"/>
+        </w:rPr>
+        <w:t>Create a Game End menu.</w:t>
+      </w:r>
+    </w:p>
+    <w:p>
+      <w:pPr>
+        <w:pStyle w:val="ListParagraph"/>
+        <w:numPr>
+          <w:ilvl w:val="0"/>
+          <w:numId w:val="13"/>
+        </w:numPr>
+        <w:rPr>
+          <w:sz w:val="24"/>
+          <w:szCs w:val="24"/>
+        </w:rPr>
+      </w:pPr>
+      <w:r>
+        <w:rPr>
+          <w:sz w:val="24"/>
+          <w:szCs w:val="24"/>
+        </w:rPr>
+        <w:t>Create Left , Right buttons for left and right movement.</w:t>
+      </w:r>
+    </w:p>
+    <w:p>
+      <w:pPr>
+        <w:pStyle w:val="ListParagraph"/>
+        <w:numPr>
+          <w:ilvl w:val="0"/>
+          <w:numId w:val="13"/>
+        </w:numPr>
+        <w:rPr>
+          <w:sz w:val="24"/>
+          <w:szCs w:val="24"/>
+        </w:rPr>
+      </w:pPr>
+      <w:r>
+        <w:rPr>
+          <w:sz w:val="24"/>
+          <w:szCs w:val="24"/>
+        </w:rPr>
+        <w:t>Create moveLeft function, moveRight function and map the functions to the Left and Right buttons.</w:t>
+      </w:r>
     </w:p>
     <w:sectPr>
       <w:pgSz w:w="12240" w:h="15840"/>
@@ -2346,6 +2836,119 @@
     </w:lvl>
   </w:abstractNum>
   <w:abstractNum w:abstractNumId="2" w15:restartNumberingAfterBreak="0">
+    <w:nsid w:val="11907DAB"/>
+    <w:multiLevelType w:val="hybridMultilevel"/>
+    <w:tmpl w:val="B900E72E"/>
+    <w:lvl w:ilvl="0" w:tplc="04090001">
+      <w:start w:val="1"/>
+      <w:numFmt w:val="bullet"/>
+      <w:lvlText w:val=""/>
+      <w:lvlJc w:val="left"/>
+      <w:pPr>
+        <w:ind w:left="720" w:hanging="360"/>
+      </w:pPr>
+      <w:rPr>
+        <w:rFonts w:ascii="Symbol" w:hAnsi="Symbol" w:hint="default"/>
+      </w:rPr>
+    </w:lvl>
+    <w:lvl w:ilvl="1" w:tplc="04090003" w:tentative="1">
+      <w:start w:val="1"/>
+      <w:numFmt w:val="bullet"/>
+      <w:lvlText w:val="o"/>
+      <w:lvlJc w:val="left"/>
+      <w:pPr>
+        <w:ind w:left="1440" w:hanging="360"/>
+      </w:pPr>
+      <w:rPr>
+        <w:rFonts w:ascii="Courier New" w:hAnsi="Courier New" w:cs="Courier New" w:hint="default"/>
+      </w:rPr>
+    </w:lvl>
+    <w:lvl w:ilvl="2" w:tplc="04090005" w:tentative="1">
+      <w:start w:val="1"/>
+      <w:numFmt w:val="bullet"/>
+      <w:lvlText w:val=""/>
+      <w:lvlJc w:val="left"/>
+      <w:pPr>
+        <w:ind w:left="2160" w:hanging="360"/>
+      </w:pPr>
+      <w:rPr>
+        <w:rFonts w:ascii="Wingdings" w:hAnsi="Wingdings" w:hint="default"/>
+      </w:rPr>
+    </w:lvl>
+    <w:lvl w:ilvl="3" w:tplc="04090001" w:tentative="1">
+      <w:start w:val="1"/>
+      <w:numFmt w:val="bullet"/>
+      <w:lvlText w:val=""/>
+      <w:lvlJc w:val="left"/>
+      <w:pPr>
+        <w:ind w:left="2880" w:hanging="360"/>
+      </w:pPr>
+      <w:rPr>
+        <w:rFonts w:ascii="Symbol" w:hAnsi="Symbol" w:hint="default"/>
+      </w:rPr>
+    </w:lvl>
+    <w:lvl w:ilvl="4" w:tplc="04090003" w:tentative="1">
+      <w:start w:val="1"/>
+      <w:numFmt w:val="bullet"/>
+      <w:lvlText w:val="o"/>
+      <w:lvlJc w:val="left"/>
+      <w:pPr>
+        <w:ind w:left="3600" w:hanging="360"/>
+      </w:pPr>
+      <w:rPr>
+        <w:rFonts w:ascii="Courier New" w:hAnsi="Courier New" w:cs="Courier New" w:hint="default"/>
+      </w:rPr>
+    </w:lvl>
+    <w:lvl w:ilvl="5" w:tplc="04090005" w:tentative="1">
+      <w:start w:val="1"/>
+      <w:numFmt w:val="bullet"/>
+      <w:lvlText w:val=""/>
+      <w:lvlJc w:val="left"/>
+      <w:pPr>
+        <w:ind w:left="4320" w:hanging="360"/>
+      </w:pPr>
+      <w:rPr>
+        <w:rFonts w:ascii="Wingdings" w:hAnsi="Wingdings" w:hint="default"/>
+      </w:rPr>
+    </w:lvl>
+    <w:lvl w:ilvl="6" w:tplc="04090001" w:tentative="1">
+      <w:start w:val="1"/>
+      <w:numFmt w:val="bullet"/>
+      <w:lvlText w:val=""/>
+      <w:lvlJc w:val="left"/>
+      <w:pPr>
+        <w:ind w:left="5040" w:hanging="360"/>
+      </w:pPr>
+      <w:rPr>
+        <w:rFonts w:ascii="Symbol" w:hAnsi="Symbol" w:hint="default"/>
+      </w:rPr>
+    </w:lvl>
+    <w:lvl w:ilvl="7" w:tplc="04090003" w:tentative="1">
+      <w:start w:val="1"/>
+      <w:numFmt w:val="bullet"/>
+      <w:lvlText w:val="o"/>
+      <w:lvlJc w:val="left"/>
+      <w:pPr>
+        <w:ind w:left="5760" w:hanging="360"/>
+      </w:pPr>
+      <w:rPr>
+        <w:rFonts w:ascii="Courier New" w:hAnsi="Courier New" w:cs="Courier New" w:hint="default"/>
+      </w:rPr>
+    </w:lvl>
+    <w:lvl w:ilvl="8" w:tplc="04090005" w:tentative="1">
+      <w:start w:val="1"/>
+      <w:numFmt w:val="bullet"/>
+      <w:lvlText w:val=""/>
+      <w:lvlJc w:val="left"/>
+      <w:pPr>
+        <w:ind w:left="6480" w:hanging="360"/>
+      </w:pPr>
+      <w:rPr>
+        <w:rFonts w:ascii="Wingdings" w:hAnsi="Wingdings" w:hint="default"/>
+      </w:rPr>
+    </w:lvl>
+  </w:abstractNum>
+  <w:abstractNum w:abstractNumId="3" w15:restartNumberingAfterBreak="0">
     <w:nsid w:val="168E0BA0"/>
     <w:multiLevelType w:val="multilevel"/>
     <w:tmpl w:val="55F4D856"/>
@@ -2494,7 +3097,7 @@
       </w:rPr>
     </w:lvl>
   </w:abstractNum>
-  <w:abstractNum w:abstractNumId="3" w15:restartNumberingAfterBreak="0">
+  <w:abstractNum w:abstractNumId="4" w15:restartNumberingAfterBreak="0">
     <w:nsid w:val="1DE517FC"/>
     <w:multiLevelType w:val="multilevel"/>
     <w:tmpl w:val="8FBC9FB0"/>
@@ -2643,7 +3246,7 @@
       </w:rPr>
     </w:lvl>
   </w:abstractNum>
-  <w:abstractNum w:abstractNumId="4" w15:restartNumberingAfterBreak="0">
+  <w:abstractNum w:abstractNumId="5" w15:restartNumberingAfterBreak="0">
     <w:nsid w:val="27105652"/>
     <w:multiLevelType w:val="multilevel"/>
     <w:tmpl w:val="8BEE9E0A"/>
@@ -2792,7 +3395,7 @@
       </w:rPr>
     </w:lvl>
   </w:abstractNum>
-  <w:abstractNum w:abstractNumId="5" w15:restartNumberingAfterBreak="0">
+  <w:abstractNum w:abstractNumId="6" w15:restartNumberingAfterBreak="0">
     <w:nsid w:val="2CD76E37"/>
     <w:multiLevelType w:val="multilevel"/>
     <w:tmpl w:val="01B0FB50"/>
@@ -2941,7 +3544,7 @@
       </w:rPr>
     </w:lvl>
   </w:abstractNum>
-  <w:abstractNum w:abstractNumId="6" w15:restartNumberingAfterBreak="0">
+  <w:abstractNum w:abstractNumId="7" w15:restartNumberingAfterBreak="0">
     <w:nsid w:val="607959F6"/>
     <w:multiLevelType w:val="multilevel"/>
     <w:tmpl w:val="03A8AFC0"/>
@@ -3090,7 +3693,7 @@
       </w:rPr>
     </w:lvl>
   </w:abstractNum>
-  <w:abstractNum w:abstractNumId="7" w15:restartNumberingAfterBreak="0">
+  <w:abstractNum w:abstractNumId="8" w15:restartNumberingAfterBreak="0">
     <w:nsid w:val="63546134"/>
     <w:multiLevelType w:val="multilevel"/>
     <w:tmpl w:val="9BCC884A"/>
@@ -3239,7 +3842,7 @@
       </w:rPr>
     </w:lvl>
   </w:abstractNum>
-  <w:abstractNum w:abstractNumId="8" w15:restartNumberingAfterBreak="0">
+  <w:abstractNum w:abstractNumId="9" w15:restartNumberingAfterBreak="0">
     <w:nsid w:val="65621D5A"/>
     <w:multiLevelType w:val="hybridMultilevel"/>
     <w:tmpl w:val="637E737A"/>
@@ -3352,7 +3955,7 @@
       </w:rPr>
     </w:lvl>
   </w:abstractNum>
-  <w:abstractNum w:abstractNumId="9" w15:restartNumberingAfterBreak="0">
+  <w:abstractNum w:abstractNumId="10" w15:restartNumberingAfterBreak="0">
     <w:nsid w:val="75895B97"/>
     <w:multiLevelType w:val="multilevel"/>
     <w:tmpl w:val="F078EAE6"/>
@@ -3501,7 +4104,7 @@
       </w:rPr>
     </w:lvl>
   </w:abstractNum>
-  <w:abstractNum w:abstractNumId="10" w15:restartNumberingAfterBreak="0">
+  <w:abstractNum w:abstractNumId="11" w15:restartNumberingAfterBreak="0">
     <w:nsid w:val="7B3C03CD"/>
     <w:multiLevelType w:val="hybridMultilevel"/>
     <w:tmpl w:val="E7FA1D22"/>
@@ -3614,7 +4217,7 @@
       </w:rPr>
     </w:lvl>
   </w:abstractNum>
-  <w:abstractNum w:abstractNumId="11" w15:restartNumberingAfterBreak="0">
+  <w:abstractNum w:abstractNumId="12" w15:restartNumberingAfterBreak="0">
     <w:nsid w:val="7DEA56C3"/>
     <w:multiLevelType w:val="multilevel"/>
     <w:tmpl w:val="59F69A92"/>
@@ -3767,37 +4370,40 @@
     <w:abstractNumId w:val="0"/>
   </w:num>
   <w:num w:numId="2">
-    <w:abstractNumId w:val="6"/>
+    <w:abstractNumId w:val="7"/>
   </w:num>
   <w:num w:numId="3">
-    <w:abstractNumId w:val="7"/>
+    <w:abstractNumId w:val="8"/>
   </w:num>
   <w:num w:numId="4">
-    <w:abstractNumId w:val="11"/>
+    <w:abstractNumId w:val="12"/>
   </w:num>
   <w:num w:numId="5">
-    <w:abstractNumId w:val="2"/>
+    <w:abstractNumId w:val="3"/>
   </w:num>
   <w:num w:numId="6">
     <w:abstractNumId w:val="1"/>
   </w:num>
   <w:num w:numId="7">
+    <w:abstractNumId w:val="5"/>
+  </w:num>
+  <w:num w:numId="8">
+    <w:abstractNumId w:val="6"/>
+  </w:num>
+  <w:num w:numId="9">
+    <w:abstractNumId w:val="10"/>
+  </w:num>
+  <w:num w:numId="10">
     <w:abstractNumId w:val="4"/>
   </w:num>
-  <w:num w:numId="8">
-    <w:abstractNumId w:val="5"/>
-  </w:num>
-  <w:num w:numId="9">
+  <w:num w:numId="11">
     <w:abstractNumId w:val="9"/>
   </w:num>
-  <w:num w:numId="10">
-    <w:abstractNumId w:val="3"/>
+  <w:num w:numId="12">
+    <w:abstractNumId w:val="11"/>
   </w:num>
-  <w:num w:numId="11">
-    <w:abstractNumId w:val="8"/>
-  </w:num>
-  <w:num w:numId="12">
-    <w:abstractNumId w:val="10"/>
+  <w:num w:numId="13">
+    <w:abstractNumId w:val="2"/>
   </w:num>
 </w:numbering>
 </file>
@@ -4289,6 +4895,7 @@
   <w:style w:type="character" w:default="1" w:styleId="DefaultParagraphFont">
     <w:name w:val="Default Paragraph Font"/>
     <w:uiPriority w:val="1"/>
+    <w:semiHidden/>
     <w:unhideWhenUsed/>
   </w:style>
   <w:style w:type="table" w:default="1" w:styleId="TableNormal">

</xml_diff>

<commit_message>
update meeting minutes for 7 dec and 8 dec
</commit_message>
<xml_diff>
--- a/P01-HighwayRacers/Requirements/Core5 SPROJ Minutes Compilation.docx
+++ b/P01-HighwayRacers/Requirements/Core5 SPROJ Minutes Compilation.docx
@@ -193,8 +193,6 @@
         </w:rPr>
         <w:t>)</w:t>
       </w:r>
-      <w:bookmarkStart w:id="0" w:name="_GoBack"/>
-      <w:bookmarkEnd w:id="0"/>
     </w:p>
     <w:p>
       <w:pPr>
@@ -2475,6 +2473,363 @@
         <w:t>Create moveLeft function, moveRight function and map the functions to the Left and Right buttons.</w:t>
       </w:r>
     </w:p>
+    <w:p>
+      <w:pPr>
+        <w:rPr>
+          <w:sz w:val="24"/>
+          <w:szCs w:val="24"/>
+        </w:rPr>
+      </w:pPr>
+    </w:p>
+    <w:p>
+      <w:pPr>
+        <w:rPr>
+          <w:sz w:val="24"/>
+          <w:szCs w:val="24"/>
+        </w:rPr>
+      </w:pPr>
+    </w:p>
+    <w:p>
+      <w:pPr>
+        <w:rPr>
+          <w:b/>
+          <w:bCs/>
+          <w:u w:val="single"/>
+          <w:lang w:val="en-US"/>
+        </w:rPr>
+      </w:pPr>
+      <w:r>
+        <w:rPr>
+          <w:b/>
+          <w:bCs/>
+          <w:u w:val="single"/>
+          <w:lang w:val="en-US"/>
+        </w:rPr>
+        <w:lastRenderedPageBreak/>
+        <w:t>Minutes: Meeting with Sir Waqar (7 December 2022)</w:t>
+      </w:r>
+    </w:p>
+    <w:p>
+      <w:pPr>
+        <w:pStyle w:val="ListParagraph"/>
+        <w:numPr>
+          <w:ilvl w:val="0"/>
+          <w:numId w:val="15"/>
+        </w:numPr>
+      </w:pPr>
+      <w:r>
+        <w:t>Sir advised on work distribution within team, such that each person has both frontend and backend to develop for his assigned feature.</w:t>
+      </w:r>
+    </w:p>
+    <w:p>
+      <w:pPr>
+        <w:pStyle w:val="ListParagraph"/>
+        <w:numPr>
+          <w:ilvl w:val="0"/>
+          <w:numId w:val="15"/>
+        </w:numPr>
+      </w:pPr>
+      <w:r>
+        <w:t>Updated sir on current game features and shortcomings</w:t>
+      </w:r>
+    </w:p>
+    <w:p>
+      <w:pPr>
+        <w:pStyle w:val="ListParagraph"/>
+        <w:numPr>
+          <w:ilvl w:val="0"/>
+          <w:numId w:val="15"/>
+        </w:numPr>
+      </w:pPr>
+      <w:r>
+        <w:t>Currently waiting for meeting with Mindstorm Labs on Thursday</w:t>
+      </w:r>
+    </w:p>
+    <w:p>
+      <w:pPr>
+        <w:rPr>
+          <w:lang w:val="en-US"/>
+        </w:rPr>
+      </w:pPr>
+    </w:p>
+    <w:p>
+      <w:pPr>
+        <w:rPr>
+          <w:b/>
+          <w:bCs/>
+          <w:u w:val="single"/>
+        </w:rPr>
+      </w:pPr>
+      <w:r>
+        <w:rPr>
+          <w:b/>
+          <w:bCs/>
+          <w:u w:val="single"/>
+        </w:rPr>
+        <w:t>Minutes: Meeting with Hussain (8 December 2022)</w:t>
+      </w:r>
+      <w:bookmarkStart w:id="0" w:name="_GoBack"/>
+      <w:bookmarkEnd w:id="0"/>
+    </w:p>
+    <w:p/>
+    <w:p>
+      <w:pPr>
+        <w:pStyle w:val="ListParagraph"/>
+        <w:numPr>
+          <w:ilvl w:val="0"/>
+          <w:numId w:val="14"/>
+        </w:numPr>
+      </w:pPr>
+      <w:r>
+        <w:t>Use Sourcetree instead of Github Desktop and resolve merge conflicts.</w:t>
+      </w:r>
+    </w:p>
+    <w:p>
+      <w:pPr>
+        <w:pStyle w:val="ListParagraph"/>
+        <w:numPr>
+          <w:ilvl w:val="0"/>
+          <w:numId w:val="14"/>
+        </w:numPr>
+      </w:pPr>
+      <w:r>
+        <w:t>Put the starting menu in portrait mode and the rest of the game in landscape mode.</w:t>
+      </w:r>
+    </w:p>
+    <w:p>
+      <w:pPr>
+        <w:pStyle w:val="ListParagraph"/>
+        <w:numPr>
+          <w:ilvl w:val="0"/>
+          <w:numId w:val="14"/>
+        </w:numPr>
+      </w:pPr>
+      <w:r>
+        <w:t>Place left and right buttons and use rigidbody.addforce to move the bike. Map the functionality of movement to buttons.</w:t>
+      </w:r>
+    </w:p>
+    <w:p>
+      <w:pPr>
+        <w:pStyle w:val="ListParagraph"/>
+        <w:numPr>
+          <w:ilvl w:val="0"/>
+          <w:numId w:val="14"/>
+        </w:numPr>
+      </w:pPr>
+      <w:r>
+        <w:t>Discussed problems in implementation of mobile-version button controls. Use vector3 and force. Different force modes</w:t>
+      </w:r>
+    </w:p>
+    <w:p>
+      <w:pPr>
+        <w:pStyle w:val="ListParagraph"/>
+        <w:numPr>
+          <w:ilvl w:val="0"/>
+          <w:numId w:val="14"/>
+        </w:numPr>
+      </w:pPr>
+      <w:r>
+        <w:t>Quit button should shift screen to start screen, not end game</w:t>
+      </w:r>
+    </w:p>
+    <w:p>
+      <w:pPr>
+        <w:pStyle w:val="ListParagraph"/>
+        <w:numPr>
+          <w:ilvl w:val="0"/>
+          <w:numId w:val="14"/>
+        </w:numPr>
+      </w:pPr>
+      <w:r>
+        <w:t>Use alt+shift to place buttons along a pivot. Try changing pivot and anchoring that fits all possible mobile screens. Create Scalable UI.</w:t>
+      </w:r>
+    </w:p>
+    <w:p>
+      <w:pPr>
+        <w:pStyle w:val="ListParagraph"/>
+        <w:numPr>
+          <w:ilvl w:val="0"/>
+          <w:numId w:val="14"/>
+        </w:numPr>
+      </w:pPr>
+      <w:r>
+        <w:t>Create a build for Android and play on mobile phone and have people play it. Ask for feedback.</w:t>
+      </w:r>
+    </w:p>
+    <w:p>
+      <w:pPr>
+        <w:pStyle w:val="ListParagraph"/>
+        <w:numPr>
+          <w:ilvl w:val="0"/>
+          <w:numId w:val="14"/>
+        </w:numPr>
+      </w:pPr>
+      <w:r>
+        <w:t>This is for Sprint 1.</w:t>
+      </w:r>
+    </w:p>
+    <w:p>
+      <w:pPr>
+        <w:pStyle w:val="ListParagraph"/>
+        <w:numPr>
+          <w:ilvl w:val="0"/>
+          <w:numId w:val="14"/>
+        </w:numPr>
+      </w:pPr>
+      <w:r>
+        <w:t>Rough plan for next 3 weeks:</w:t>
+      </w:r>
+    </w:p>
+    <w:p>
+      <w:pPr>
+        <w:pStyle w:val="ListParagraph"/>
+        <w:numPr>
+          <w:ilvl w:val="1"/>
+          <w:numId w:val="14"/>
+        </w:numPr>
+      </w:pPr>
+      <w:r>
+        <w:t>1</w:t>
+      </w:r>
+      <w:r>
+        <w:rPr>
+          <w:vertAlign w:val="superscript"/>
+        </w:rPr>
+        <w:t>st</w:t>
+      </w:r>
+      <w:r>
+        <w:t xml:space="preserve"> week: scalable UI, sorting out Github and developing mobile build</w:t>
+      </w:r>
+    </w:p>
+    <w:p>
+      <w:pPr>
+        <w:pStyle w:val="ListParagraph"/>
+        <w:numPr>
+          <w:ilvl w:val="1"/>
+          <w:numId w:val="14"/>
+        </w:numPr>
+      </w:pPr>
+      <w:r>
+        <w:t>2</w:t>
+      </w:r>
+      <w:r>
+        <w:rPr>
+          <w:vertAlign w:val="superscript"/>
+        </w:rPr>
+        <w:t>nd</w:t>
+      </w:r>
+      <w:r>
+        <w:t xml:space="preserve"> week: fixing out bugs/features’ issues. Make game appealing.</w:t>
+      </w:r>
+    </w:p>
+    <w:p>
+      <w:pPr>
+        <w:pStyle w:val="ListParagraph"/>
+        <w:numPr>
+          <w:ilvl w:val="1"/>
+          <w:numId w:val="14"/>
+        </w:numPr>
+      </w:pPr>
+      <w:r>
+        <w:t>3</w:t>
+      </w:r>
+      <w:r>
+        <w:rPr>
+          <w:vertAlign w:val="superscript"/>
+        </w:rPr>
+        <w:t>rd</w:t>
+      </w:r>
+      <w:r>
+        <w:t xml:space="preserve"> week: preparing game for presenting to testers and class</w:t>
+      </w:r>
+    </w:p>
+    <w:p>
+      <w:pPr>
+        <w:pStyle w:val="ListParagraph"/>
+        <w:numPr>
+          <w:ilvl w:val="0"/>
+          <w:numId w:val="14"/>
+        </w:numPr>
+      </w:pPr>
+      <w:r>
+        <w:t>This week’s tasks:</w:t>
+      </w:r>
+    </w:p>
+    <w:p>
+      <w:pPr>
+        <w:pStyle w:val="ListParagraph"/>
+        <w:numPr>
+          <w:ilvl w:val="1"/>
+          <w:numId w:val="14"/>
+        </w:numPr>
+        <w:rPr>
+          <w:highlight w:val="yellow"/>
+        </w:rPr>
+      </w:pPr>
+      <w:r>
+        <w:rPr>
+          <w:highlight w:val="yellow"/>
+        </w:rPr>
+        <w:t>Make starting menu in portrait mode. The UI should be scalable by using anchors.</w:t>
+      </w:r>
+    </w:p>
+    <w:p>
+      <w:pPr>
+        <w:pStyle w:val="ListParagraph"/>
+        <w:numPr>
+          <w:ilvl w:val="1"/>
+          <w:numId w:val="14"/>
+        </w:numPr>
+        <w:rPr>
+          <w:highlight w:val="yellow"/>
+        </w:rPr>
+      </w:pPr>
+      <w:r>
+        <w:rPr>
+          <w:highlight w:val="yellow"/>
+        </w:rPr>
+        <w:t>Shift to Sourcetree from Github Desktop, watch tutorials for its usage and resolve merge conflicts of all team members</w:t>
+      </w:r>
+      <w:r>
+        <w:rPr>
+          <w:highlight w:val="yellow"/>
+        </w:rPr>
+        <w:t>.</w:t>
+      </w:r>
+    </w:p>
+    <w:p>
+      <w:pPr>
+        <w:pStyle w:val="ListParagraph"/>
+        <w:numPr>
+          <w:ilvl w:val="1"/>
+          <w:numId w:val="14"/>
+        </w:numPr>
+        <w:rPr>
+          <w:highlight w:val="yellow"/>
+        </w:rPr>
+      </w:pPr>
+      <w:r>
+        <w:rPr>
+          <w:highlight w:val="yellow"/>
+        </w:rPr>
+        <w:t xml:space="preserve">Develop a mobile build and implement the appropriate buttons </w:t>
+      </w:r>
+      <w:r>
+        <w:rPr>
+          <w:highlight w:val="yellow"/>
+        </w:rPr>
+        <w:t>for movement on mobile version.</w:t>
+      </w:r>
+    </w:p>
+    <w:p>
+      <w:pPr>
+        <w:rPr>
+          <w:sz w:val="24"/>
+          <w:szCs w:val="24"/>
+          <w:lang w:val="en-US"/>
+        </w:rPr>
+      </w:pPr>
+    </w:p>
     <w:sectPr>
       <w:pgSz w:w="12240" w:h="15840"/>
       <w:pgMar w:top="1440" w:right="1440" w:bottom="1440" w:left="1440" w:header="720" w:footer="720" w:gutter="0"/>
@@ -3396,6 +3751,119 @@
     </w:lvl>
   </w:abstractNum>
   <w:abstractNum w:abstractNumId="6" w15:restartNumberingAfterBreak="0">
+    <w:nsid w:val="2826774D"/>
+    <w:multiLevelType w:val="hybridMultilevel"/>
+    <w:tmpl w:val="19D2F49C"/>
+    <w:lvl w:ilvl="0" w:tplc="04090001">
+      <w:start w:val="1"/>
+      <w:numFmt w:val="bullet"/>
+      <w:lvlText w:val=""/>
+      <w:lvlJc w:val="left"/>
+      <w:pPr>
+        <w:ind w:left="720" w:hanging="360"/>
+      </w:pPr>
+      <w:rPr>
+        <w:rFonts w:ascii="Symbol" w:hAnsi="Symbol" w:hint="default"/>
+      </w:rPr>
+    </w:lvl>
+    <w:lvl w:ilvl="1" w:tplc="04090003" w:tentative="1">
+      <w:start w:val="1"/>
+      <w:numFmt w:val="bullet"/>
+      <w:lvlText w:val="o"/>
+      <w:lvlJc w:val="left"/>
+      <w:pPr>
+        <w:ind w:left="1440" w:hanging="360"/>
+      </w:pPr>
+      <w:rPr>
+        <w:rFonts w:ascii="Courier New" w:hAnsi="Courier New" w:cs="Courier New" w:hint="default"/>
+      </w:rPr>
+    </w:lvl>
+    <w:lvl w:ilvl="2" w:tplc="04090005" w:tentative="1">
+      <w:start w:val="1"/>
+      <w:numFmt w:val="bullet"/>
+      <w:lvlText w:val=""/>
+      <w:lvlJc w:val="left"/>
+      <w:pPr>
+        <w:ind w:left="2160" w:hanging="360"/>
+      </w:pPr>
+      <w:rPr>
+        <w:rFonts w:ascii="Wingdings" w:hAnsi="Wingdings" w:hint="default"/>
+      </w:rPr>
+    </w:lvl>
+    <w:lvl w:ilvl="3" w:tplc="04090001" w:tentative="1">
+      <w:start w:val="1"/>
+      <w:numFmt w:val="bullet"/>
+      <w:lvlText w:val=""/>
+      <w:lvlJc w:val="left"/>
+      <w:pPr>
+        <w:ind w:left="2880" w:hanging="360"/>
+      </w:pPr>
+      <w:rPr>
+        <w:rFonts w:ascii="Symbol" w:hAnsi="Symbol" w:hint="default"/>
+      </w:rPr>
+    </w:lvl>
+    <w:lvl w:ilvl="4" w:tplc="04090003" w:tentative="1">
+      <w:start w:val="1"/>
+      <w:numFmt w:val="bullet"/>
+      <w:lvlText w:val="o"/>
+      <w:lvlJc w:val="left"/>
+      <w:pPr>
+        <w:ind w:left="3600" w:hanging="360"/>
+      </w:pPr>
+      <w:rPr>
+        <w:rFonts w:ascii="Courier New" w:hAnsi="Courier New" w:cs="Courier New" w:hint="default"/>
+      </w:rPr>
+    </w:lvl>
+    <w:lvl w:ilvl="5" w:tplc="04090005" w:tentative="1">
+      <w:start w:val="1"/>
+      <w:numFmt w:val="bullet"/>
+      <w:lvlText w:val=""/>
+      <w:lvlJc w:val="left"/>
+      <w:pPr>
+        <w:ind w:left="4320" w:hanging="360"/>
+      </w:pPr>
+      <w:rPr>
+        <w:rFonts w:ascii="Wingdings" w:hAnsi="Wingdings" w:hint="default"/>
+      </w:rPr>
+    </w:lvl>
+    <w:lvl w:ilvl="6" w:tplc="04090001" w:tentative="1">
+      <w:start w:val="1"/>
+      <w:numFmt w:val="bullet"/>
+      <w:lvlText w:val=""/>
+      <w:lvlJc w:val="left"/>
+      <w:pPr>
+        <w:ind w:left="5040" w:hanging="360"/>
+      </w:pPr>
+      <w:rPr>
+        <w:rFonts w:ascii="Symbol" w:hAnsi="Symbol" w:hint="default"/>
+      </w:rPr>
+    </w:lvl>
+    <w:lvl w:ilvl="7" w:tplc="04090003" w:tentative="1">
+      <w:start w:val="1"/>
+      <w:numFmt w:val="bullet"/>
+      <w:lvlText w:val="o"/>
+      <w:lvlJc w:val="left"/>
+      <w:pPr>
+        <w:ind w:left="5760" w:hanging="360"/>
+      </w:pPr>
+      <w:rPr>
+        <w:rFonts w:ascii="Courier New" w:hAnsi="Courier New" w:cs="Courier New" w:hint="default"/>
+      </w:rPr>
+    </w:lvl>
+    <w:lvl w:ilvl="8" w:tplc="04090005" w:tentative="1">
+      <w:start w:val="1"/>
+      <w:numFmt w:val="bullet"/>
+      <w:lvlText w:val=""/>
+      <w:lvlJc w:val="left"/>
+      <w:pPr>
+        <w:ind w:left="6480" w:hanging="360"/>
+      </w:pPr>
+      <w:rPr>
+        <w:rFonts w:ascii="Wingdings" w:hAnsi="Wingdings" w:hint="default"/>
+      </w:rPr>
+    </w:lvl>
+  </w:abstractNum>
+  <w:abstractNum w:abstractNumId="7" w15:restartNumberingAfterBreak="0">
     <w:nsid w:val="2CD76E37"/>
     <w:multiLevelType w:val="multilevel"/>
     <w:tmpl w:val="01B0FB50"/>
@@ -3544,7 +4012,7 @@
       </w:rPr>
     </w:lvl>
   </w:abstractNum>
-  <w:abstractNum w:abstractNumId="7" w15:restartNumberingAfterBreak="0">
+  <w:abstractNum w:abstractNumId="8" w15:restartNumberingAfterBreak="0">
     <w:nsid w:val="607959F6"/>
     <w:multiLevelType w:val="multilevel"/>
     <w:tmpl w:val="03A8AFC0"/>
@@ -3693,7 +4161,7 @@
       </w:rPr>
     </w:lvl>
   </w:abstractNum>
-  <w:abstractNum w:abstractNumId="8" w15:restartNumberingAfterBreak="0">
+  <w:abstractNum w:abstractNumId="9" w15:restartNumberingAfterBreak="0">
     <w:nsid w:val="63546134"/>
     <w:multiLevelType w:val="multilevel"/>
     <w:tmpl w:val="9BCC884A"/>
@@ -3842,7 +4310,120 @@
       </w:rPr>
     </w:lvl>
   </w:abstractNum>
-  <w:abstractNum w:abstractNumId="9" w15:restartNumberingAfterBreak="0">
+  <w:abstractNum w:abstractNumId="10" w15:restartNumberingAfterBreak="0">
+    <w:nsid w:val="653D188B"/>
+    <w:multiLevelType w:val="hybridMultilevel"/>
+    <w:tmpl w:val="63FEA62A"/>
+    <w:lvl w:ilvl="0" w:tplc="04090001">
+      <w:start w:val="1"/>
+      <w:numFmt w:val="bullet"/>
+      <w:lvlText w:val=""/>
+      <w:lvlJc w:val="left"/>
+      <w:pPr>
+        <w:ind w:left="720" w:hanging="360"/>
+      </w:pPr>
+      <w:rPr>
+        <w:rFonts w:ascii="Symbol" w:hAnsi="Symbol" w:hint="default"/>
+      </w:rPr>
+    </w:lvl>
+    <w:lvl w:ilvl="1" w:tplc="04090003">
+      <w:start w:val="1"/>
+      <w:numFmt w:val="bullet"/>
+      <w:lvlText w:val="o"/>
+      <w:lvlJc w:val="left"/>
+      <w:pPr>
+        <w:ind w:left="1440" w:hanging="360"/>
+      </w:pPr>
+      <w:rPr>
+        <w:rFonts w:ascii="Courier New" w:hAnsi="Courier New" w:cs="Courier New" w:hint="default"/>
+      </w:rPr>
+    </w:lvl>
+    <w:lvl w:ilvl="2" w:tplc="04090005" w:tentative="1">
+      <w:start w:val="1"/>
+      <w:numFmt w:val="bullet"/>
+      <w:lvlText w:val=""/>
+      <w:lvlJc w:val="left"/>
+      <w:pPr>
+        <w:ind w:left="2160" w:hanging="360"/>
+      </w:pPr>
+      <w:rPr>
+        <w:rFonts w:ascii="Wingdings" w:hAnsi="Wingdings" w:hint="default"/>
+      </w:rPr>
+    </w:lvl>
+    <w:lvl w:ilvl="3" w:tplc="04090001" w:tentative="1">
+      <w:start w:val="1"/>
+      <w:numFmt w:val="bullet"/>
+      <w:lvlText w:val=""/>
+      <w:lvlJc w:val="left"/>
+      <w:pPr>
+        <w:ind w:left="2880" w:hanging="360"/>
+      </w:pPr>
+      <w:rPr>
+        <w:rFonts w:ascii="Symbol" w:hAnsi="Symbol" w:hint="default"/>
+      </w:rPr>
+    </w:lvl>
+    <w:lvl w:ilvl="4" w:tplc="04090003" w:tentative="1">
+      <w:start w:val="1"/>
+      <w:numFmt w:val="bullet"/>
+      <w:lvlText w:val="o"/>
+      <w:lvlJc w:val="left"/>
+      <w:pPr>
+        <w:ind w:left="3600" w:hanging="360"/>
+      </w:pPr>
+      <w:rPr>
+        <w:rFonts w:ascii="Courier New" w:hAnsi="Courier New" w:cs="Courier New" w:hint="default"/>
+      </w:rPr>
+    </w:lvl>
+    <w:lvl w:ilvl="5" w:tplc="04090005" w:tentative="1">
+      <w:start w:val="1"/>
+      <w:numFmt w:val="bullet"/>
+      <w:lvlText w:val=""/>
+      <w:lvlJc w:val="left"/>
+      <w:pPr>
+        <w:ind w:left="4320" w:hanging="360"/>
+      </w:pPr>
+      <w:rPr>
+        <w:rFonts w:ascii="Wingdings" w:hAnsi="Wingdings" w:hint="default"/>
+      </w:rPr>
+    </w:lvl>
+    <w:lvl w:ilvl="6" w:tplc="04090001" w:tentative="1">
+      <w:start w:val="1"/>
+      <w:numFmt w:val="bullet"/>
+      <w:lvlText w:val=""/>
+      <w:lvlJc w:val="left"/>
+      <w:pPr>
+        <w:ind w:left="5040" w:hanging="360"/>
+      </w:pPr>
+      <w:rPr>
+        <w:rFonts w:ascii="Symbol" w:hAnsi="Symbol" w:hint="default"/>
+      </w:rPr>
+    </w:lvl>
+    <w:lvl w:ilvl="7" w:tplc="04090003" w:tentative="1">
+      <w:start w:val="1"/>
+      <w:numFmt w:val="bullet"/>
+      <w:lvlText w:val="o"/>
+      <w:lvlJc w:val="left"/>
+      <w:pPr>
+        <w:ind w:left="5760" w:hanging="360"/>
+      </w:pPr>
+      <w:rPr>
+        <w:rFonts w:ascii="Courier New" w:hAnsi="Courier New" w:cs="Courier New" w:hint="default"/>
+      </w:rPr>
+    </w:lvl>
+    <w:lvl w:ilvl="8" w:tplc="04090005" w:tentative="1">
+      <w:start w:val="1"/>
+      <w:numFmt w:val="bullet"/>
+      <w:lvlText w:val=""/>
+      <w:lvlJc w:val="left"/>
+      <w:pPr>
+        <w:ind w:left="6480" w:hanging="360"/>
+      </w:pPr>
+      <w:rPr>
+        <w:rFonts w:ascii="Wingdings" w:hAnsi="Wingdings" w:hint="default"/>
+      </w:rPr>
+    </w:lvl>
+  </w:abstractNum>
+  <w:abstractNum w:abstractNumId="11" w15:restartNumberingAfterBreak="0">
     <w:nsid w:val="65621D5A"/>
     <w:multiLevelType w:val="hybridMultilevel"/>
     <w:tmpl w:val="637E737A"/>
@@ -3955,7 +4536,7 @@
       </w:rPr>
     </w:lvl>
   </w:abstractNum>
-  <w:abstractNum w:abstractNumId="10" w15:restartNumberingAfterBreak="0">
+  <w:abstractNum w:abstractNumId="12" w15:restartNumberingAfterBreak="0">
     <w:nsid w:val="75895B97"/>
     <w:multiLevelType w:val="multilevel"/>
     <w:tmpl w:val="F078EAE6"/>
@@ -4104,7 +4685,7 @@
       </w:rPr>
     </w:lvl>
   </w:abstractNum>
-  <w:abstractNum w:abstractNumId="11" w15:restartNumberingAfterBreak="0">
+  <w:abstractNum w:abstractNumId="13" w15:restartNumberingAfterBreak="0">
     <w:nsid w:val="7B3C03CD"/>
     <w:multiLevelType w:val="hybridMultilevel"/>
     <w:tmpl w:val="E7FA1D22"/>
@@ -4217,7 +4798,7 @@
       </w:rPr>
     </w:lvl>
   </w:abstractNum>
-  <w:abstractNum w:abstractNumId="12" w15:restartNumberingAfterBreak="0">
+  <w:abstractNum w:abstractNumId="14" w15:restartNumberingAfterBreak="0">
     <w:nsid w:val="7DEA56C3"/>
     <w:multiLevelType w:val="multilevel"/>
     <w:tmpl w:val="59F69A92"/>
@@ -4370,13 +4951,13 @@
     <w:abstractNumId w:val="0"/>
   </w:num>
   <w:num w:numId="2">
-    <w:abstractNumId w:val="7"/>
+    <w:abstractNumId w:val="8"/>
   </w:num>
   <w:num w:numId="3">
-    <w:abstractNumId w:val="8"/>
+    <w:abstractNumId w:val="9"/>
   </w:num>
   <w:num w:numId="4">
-    <w:abstractNumId w:val="12"/>
+    <w:abstractNumId w:val="14"/>
   </w:num>
   <w:num w:numId="5">
     <w:abstractNumId w:val="3"/>
@@ -4388,22 +4969,28 @@
     <w:abstractNumId w:val="5"/>
   </w:num>
   <w:num w:numId="8">
-    <w:abstractNumId w:val="6"/>
+    <w:abstractNumId w:val="7"/>
   </w:num>
   <w:num w:numId="9">
-    <w:abstractNumId w:val="10"/>
+    <w:abstractNumId w:val="12"/>
   </w:num>
   <w:num w:numId="10">
     <w:abstractNumId w:val="4"/>
   </w:num>
   <w:num w:numId="11">
-    <w:abstractNumId w:val="9"/>
+    <w:abstractNumId w:val="11"/>
   </w:num>
   <w:num w:numId="12">
-    <w:abstractNumId w:val="11"/>
+    <w:abstractNumId w:val="13"/>
   </w:num>
   <w:num w:numId="13">
     <w:abstractNumId w:val="2"/>
+  </w:num>
+  <w:num w:numId="14">
+    <w:abstractNumId w:val="10"/>
+  </w:num>
+  <w:num w:numId="15">
+    <w:abstractNumId w:val="6"/>
   </w:num>
 </w:numbering>
 </file>

</xml_diff>

<commit_message>
update minutes of 22 december meeting
</commit_message>
<xml_diff>
--- a/P01-HighwayRacers/Requirements/Core5 SPROJ Minutes Compilation.docx
+++ b/P01-HighwayRacers/Requirements/Core5 SPROJ Minutes Compilation.docx
@@ -2752,6 +2752,138 @@
       <w:r>
         <w:t>This week’s tasks:</w:t>
       </w:r>
+    </w:p>
+    <w:p>
+      <w:pPr>
+        <w:pStyle w:val="ListParagraph"/>
+        <w:numPr>
+          <w:ilvl w:val="1"/>
+          <w:numId w:val="14"/>
+        </w:numPr>
+        <w:rPr>
+          <w:highlight w:val="yellow"/>
+        </w:rPr>
+      </w:pPr>
+      <w:r>
+        <w:rPr>
+          <w:highlight w:val="yellow"/>
+        </w:rPr>
+        <w:t>M</w:t>
+      </w:r>
+      <w:r>
+        <w:rPr>
+          <w:highlight w:val="yellow"/>
+        </w:rPr>
+        <w:t xml:space="preserve">ake scalable UI </w:t>
+      </w:r>
+      <w:r>
+        <w:rPr>
+          <w:highlight w:val="yellow"/>
+        </w:rPr>
+        <w:t>by using anchors.</w:t>
+      </w:r>
+    </w:p>
+    <w:p>
+      <w:pPr>
+        <w:pStyle w:val="ListParagraph"/>
+        <w:numPr>
+          <w:ilvl w:val="1"/>
+          <w:numId w:val="14"/>
+        </w:numPr>
+        <w:rPr>
+          <w:highlight w:val="yellow"/>
+        </w:rPr>
+      </w:pPr>
+      <w:r>
+        <w:rPr>
+          <w:highlight w:val="yellow"/>
+        </w:rPr>
+        <w:t>Shift to Sourcetree from Github Desktop, watch tutorials for its usage and resolve merge conflicts of all team members</w:t>
+      </w:r>
+      <w:r>
+        <w:rPr>
+          <w:highlight w:val="yellow"/>
+        </w:rPr>
+        <w:t>.</w:t>
+      </w:r>
+    </w:p>
+    <w:p>
+      <w:pPr>
+        <w:pStyle w:val="ListParagraph"/>
+        <w:numPr>
+          <w:ilvl w:val="1"/>
+          <w:numId w:val="14"/>
+        </w:numPr>
+        <w:rPr>
+          <w:highlight w:val="yellow"/>
+        </w:rPr>
+      </w:pPr>
+      <w:r>
+        <w:rPr>
+          <w:highlight w:val="yellow"/>
+        </w:rPr>
+        <w:t xml:space="preserve">Develop a mobile build and implement the appropriate buttons </w:t>
+      </w:r>
+      <w:r>
+        <w:rPr>
+          <w:highlight w:val="yellow"/>
+        </w:rPr>
+        <w:t>for movement on mobile version.</w:t>
+      </w:r>
+    </w:p>
+    <w:p>
+      <w:pPr>
+        <w:pStyle w:val="ListParagraph"/>
+        <w:ind w:left="1440"/>
+        <w:rPr>
+          <w:highlight w:val="yellow"/>
+        </w:rPr>
+      </w:pPr>
+    </w:p>
+    <w:p>
+      <w:pPr>
+        <w:rPr>
+          <w:b/>
+          <w:bCs/>
+          <w:u w:val="single"/>
+        </w:rPr>
+      </w:pPr>
+      <w:r>
+        <w:rPr>
+          <w:b/>
+          <w:bCs/>
+          <w:u w:val="single"/>
+        </w:rPr>
+        <w:t>Minutes: Meeting with Hussain (</w:t>
+      </w:r>
+      <w:r>
+        <w:rPr>
+          <w:b/>
+          <w:bCs/>
+          <w:u w:val="single"/>
+        </w:rPr>
+        <w:t>22 December 2022</w:t>
+      </w:r>
+      <w:r>
+        <w:rPr>
+          <w:b/>
+          <w:bCs/>
+          <w:u w:val="single"/>
+        </w:rPr>
+        <w:t>)</w:t>
+      </w:r>
+    </w:p>
+    <w:p>
+      <w:pPr>
+        <w:pStyle w:val="ListParagraph"/>
+        <w:numPr>
+          <w:ilvl w:val="0"/>
+          <w:numId w:val="16"/>
+        </w:numPr>
+      </w:pPr>
+      <w:r>
+        <w:t>Get hands on Sourcetree</w:t>
+      </w:r>
       <w:bookmarkStart w:id="0" w:name="_GoBack"/>
       <w:bookmarkEnd w:id="0"/>
     </w:p>
@@ -2759,86 +2891,80 @@
       <w:pPr>
         <w:pStyle w:val="ListParagraph"/>
         <w:numPr>
-          <w:ilvl w:val="1"/>
-          <w:numId w:val="14"/>
-        </w:numPr>
-        <w:rPr>
-          <w:highlight w:val="yellow"/>
-        </w:rPr>
-      </w:pPr>
-      <w:r>
-        <w:rPr>
-          <w:highlight w:val="yellow"/>
-        </w:rPr>
-        <w:t>M</w:t>
-      </w:r>
-      <w:r>
-        <w:rPr>
-          <w:highlight w:val="yellow"/>
-        </w:rPr>
-        <w:t xml:space="preserve">ake scalable UI </w:t>
-      </w:r>
-      <w:r>
-        <w:rPr>
-          <w:highlight w:val="yellow"/>
-        </w:rPr>
-        <w:t>by using anchors.</w:t>
+          <w:ilvl w:val="0"/>
+          <w:numId w:val="16"/>
+        </w:numPr>
+      </w:pPr>
+      <w:r>
+        <w:t>Merge all branches’ code into 1 master branch</w:t>
       </w:r>
     </w:p>
     <w:p>
       <w:pPr>
         <w:pStyle w:val="ListParagraph"/>
         <w:numPr>
-          <w:ilvl w:val="1"/>
-          <w:numId w:val="14"/>
-        </w:numPr>
-        <w:rPr>
-          <w:highlight w:val="yellow"/>
-        </w:rPr>
-      </w:pPr>
-      <w:r>
-        <w:rPr>
-          <w:highlight w:val="yellow"/>
-        </w:rPr>
-        <w:t>Shift to Sourcetree from Github Desktop, watch tutorials for its usage and resolve merge conflicts of all team members</w:t>
-      </w:r>
-      <w:r>
-        <w:rPr>
-          <w:highlight w:val="yellow"/>
-        </w:rPr>
-        <w:t>.</w:t>
+          <w:ilvl w:val="0"/>
+          <w:numId w:val="16"/>
+        </w:numPr>
+      </w:pPr>
+      <w:r>
+        <w:t>Instructed that each feature should be implemented fully by 1 person (both frontend and backend)</w:t>
       </w:r>
     </w:p>
     <w:p>
       <w:pPr>
         <w:pStyle w:val="ListParagraph"/>
         <w:numPr>
-          <w:ilvl w:val="1"/>
-          <w:numId w:val="14"/>
-        </w:numPr>
-        <w:rPr>
-          <w:highlight w:val="yellow"/>
-        </w:rPr>
-      </w:pPr>
-      <w:r>
-        <w:rPr>
-          <w:highlight w:val="yellow"/>
-        </w:rPr>
-        <w:t xml:space="preserve">Develop a mobile build and implement the appropriate buttons </w:t>
-      </w:r>
-      <w:r>
-        <w:rPr>
-          <w:highlight w:val="yellow"/>
-        </w:rPr>
-        <w:t>for movement on mobile version.</w:t>
-      </w:r>
-    </w:p>
-    <w:p>
-      <w:pPr>
-        <w:rPr>
-          <w:sz w:val="24"/>
-          <w:szCs w:val="24"/>
-          <w:lang w:val="en-US"/>
+          <w:ilvl w:val="0"/>
+          <w:numId w:val="16"/>
+        </w:numPr>
+      </w:pPr>
+      <w:r>
+        <w:t>Implement pooling for infinite path generation instead of instantiating and deleting each tile</w:t>
+      </w:r>
+    </w:p>
+    <w:p>
+      <w:pPr>
+        <w:pStyle w:val="ListParagraph"/>
+        <w:numPr>
+          <w:ilvl w:val="0"/>
+          <w:numId w:val="16"/>
+        </w:numPr>
+      </w:pPr>
+      <w:r>
+        <w:t>Pause game on click of pause button</w:t>
+      </w:r>
+    </w:p>
+    <w:p>
+      <w:pPr>
+        <w:pStyle w:val="ListParagraph"/>
+        <w:numPr>
+          <w:ilvl w:val="0"/>
+          <w:numId w:val="16"/>
+        </w:numPr>
+      </w:pPr>
+      <w:r>
+        <w:t>UI for health system, current distance, points counter using collectibles (random spawning)</w:t>
+      </w:r>
+    </w:p>
+    <w:p>
+      <w:pPr>
+        <w:pStyle w:val="ListParagraph"/>
+        <w:numPr>
+          <w:ilvl w:val="0"/>
+          <w:numId w:val="16"/>
+        </w:numPr>
+      </w:pPr>
+      <w:r>
+        <w:t>Spawn points for each tile. for random collectible generation.</w:t>
+      </w:r>
+    </w:p>
+    <w:p/>
+    <w:p>
+      <w:pPr>
+        <w:rPr>
+          <w:sz w:val="24"/>
+          <w:szCs w:val="24"/>
         </w:rPr>
       </w:pPr>
     </w:p>
@@ -3054,6 +3180,119 @@
     </w:lvl>
   </w:abstractNum>
   <w:abstractNum w:abstractNumId="1" w15:restartNumberingAfterBreak="0">
+    <w:nsid w:val="0D564206"/>
+    <w:multiLevelType w:val="hybridMultilevel"/>
+    <w:tmpl w:val="3AAE9184"/>
+    <w:lvl w:ilvl="0" w:tplc="04090001">
+      <w:start w:val="1"/>
+      <w:numFmt w:val="bullet"/>
+      <w:lvlText w:val=""/>
+      <w:lvlJc w:val="left"/>
+      <w:pPr>
+        <w:ind w:left="720" w:hanging="360"/>
+      </w:pPr>
+      <w:rPr>
+        <w:rFonts w:ascii="Symbol" w:hAnsi="Symbol" w:hint="default"/>
+      </w:rPr>
+    </w:lvl>
+    <w:lvl w:ilvl="1" w:tplc="04090003" w:tentative="1">
+      <w:start w:val="1"/>
+      <w:numFmt w:val="bullet"/>
+      <w:lvlText w:val="o"/>
+      <w:lvlJc w:val="left"/>
+      <w:pPr>
+        <w:ind w:left="1440" w:hanging="360"/>
+      </w:pPr>
+      <w:rPr>
+        <w:rFonts w:ascii="Courier New" w:hAnsi="Courier New" w:cs="Courier New" w:hint="default"/>
+      </w:rPr>
+    </w:lvl>
+    <w:lvl w:ilvl="2" w:tplc="04090005" w:tentative="1">
+      <w:start w:val="1"/>
+      <w:numFmt w:val="bullet"/>
+      <w:lvlText w:val=""/>
+      <w:lvlJc w:val="left"/>
+      <w:pPr>
+        <w:ind w:left="2160" w:hanging="360"/>
+      </w:pPr>
+      <w:rPr>
+        <w:rFonts w:ascii="Wingdings" w:hAnsi="Wingdings" w:hint="default"/>
+      </w:rPr>
+    </w:lvl>
+    <w:lvl w:ilvl="3" w:tplc="04090001" w:tentative="1">
+      <w:start w:val="1"/>
+      <w:numFmt w:val="bullet"/>
+      <w:lvlText w:val=""/>
+      <w:lvlJc w:val="left"/>
+      <w:pPr>
+        <w:ind w:left="2880" w:hanging="360"/>
+      </w:pPr>
+      <w:rPr>
+        <w:rFonts w:ascii="Symbol" w:hAnsi="Symbol" w:hint="default"/>
+      </w:rPr>
+    </w:lvl>
+    <w:lvl w:ilvl="4" w:tplc="04090003" w:tentative="1">
+      <w:start w:val="1"/>
+      <w:numFmt w:val="bullet"/>
+      <w:lvlText w:val="o"/>
+      <w:lvlJc w:val="left"/>
+      <w:pPr>
+        <w:ind w:left="3600" w:hanging="360"/>
+      </w:pPr>
+      <w:rPr>
+        <w:rFonts w:ascii="Courier New" w:hAnsi="Courier New" w:cs="Courier New" w:hint="default"/>
+      </w:rPr>
+    </w:lvl>
+    <w:lvl w:ilvl="5" w:tplc="04090005" w:tentative="1">
+      <w:start w:val="1"/>
+      <w:numFmt w:val="bullet"/>
+      <w:lvlText w:val=""/>
+      <w:lvlJc w:val="left"/>
+      <w:pPr>
+        <w:ind w:left="4320" w:hanging="360"/>
+      </w:pPr>
+      <w:rPr>
+        <w:rFonts w:ascii="Wingdings" w:hAnsi="Wingdings" w:hint="default"/>
+      </w:rPr>
+    </w:lvl>
+    <w:lvl w:ilvl="6" w:tplc="04090001" w:tentative="1">
+      <w:start w:val="1"/>
+      <w:numFmt w:val="bullet"/>
+      <w:lvlText w:val=""/>
+      <w:lvlJc w:val="left"/>
+      <w:pPr>
+        <w:ind w:left="5040" w:hanging="360"/>
+      </w:pPr>
+      <w:rPr>
+        <w:rFonts w:ascii="Symbol" w:hAnsi="Symbol" w:hint="default"/>
+      </w:rPr>
+    </w:lvl>
+    <w:lvl w:ilvl="7" w:tplc="04090003" w:tentative="1">
+      <w:start w:val="1"/>
+      <w:numFmt w:val="bullet"/>
+      <w:lvlText w:val="o"/>
+      <w:lvlJc w:val="left"/>
+      <w:pPr>
+        <w:ind w:left="5760" w:hanging="360"/>
+      </w:pPr>
+      <w:rPr>
+        <w:rFonts w:ascii="Courier New" w:hAnsi="Courier New" w:cs="Courier New" w:hint="default"/>
+      </w:rPr>
+    </w:lvl>
+    <w:lvl w:ilvl="8" w:tplc="04090005" w:tentative="1">
+      <w:start w:val="1"/>
+      <w:numFmt w:val="bullet"/>
+      <w:lvlText w:val=""/>
+      <w:lvlJc w:val="left"/>
+      <w:pPr>
+        <w:ind w:left="6480" w:hanging="360"/>
+      </w:pPr>
+      <w:rPr>
+        <w:rFonts w:ascii="Wingdings" w:hAnsi="Wingdings" w:hint="default"/>
+      </w:rPr>
+    </w:lvl>
+  </w:abstractNum>
+  <w:abstractNum w:abstractNumId="2" w15:restartNumberingAfterBreak="0">
     <w:nsid w:val="11604DE3"/>
     <w:multiLevelType w:val="multilevel"/>
     <w:tmpl w:val="8ECC8BE4"/>
@@ -3202,7 +3441,7 @@
       </w:rPr>
     </w:lvl>
   </w:abstractNum>
-  <w:abstractNum w:abstractNumId="2" w15:restartNumberingAfterBreak="0">
+  <w:abstractNum w:abstractNumId="3" w15:restartNumberingAfterBreak="0">
     <w:nsid w:val="11907DAB"/>
     <w:multiLevelType w:val="hybridMultilevel"/>
     <w:tmpl w:val="B900E72E"/>
@@ -3315,7 +3554,7 @@
       </w:rPr>
     </w:lvl>
   </w:abstractNum>
-  <w:abstractNum w:abstractNumId="3" w15:restartNumberingAfterBreak="0">
+  <w:abstractNum w:abstractNumId="4" w15:restartNumberingAfterBreak="0">
     <w:nsid w:val="168E0BA0"/>
     <w:multiLevelType w:val="multilevel"/>
     <w:tmpl w:val="55F4D856"/>
@@ -3464,7 +3703,7 @@
       </w:rPr>
     </w:lvl>
   </w:abstractNum>
-  <w:abstractNum w:abstractNumId="4" w15:restartNumberingAfterBreak="0">
+  <w:abstractNum w:abstractNumId="5" w15:restartNumberingAfterBreak="0">
     <w:nsid w:val="1DE517FC"/>
     <w:multiLevelType w:val="multilevel"/>
     <w:tmpl w:val="8FBC9FB0"/>
@@ -3613,7 +3852,7 @@
       </w:rPr>
     </w:lvl>
   </w:abstractNum>
-  <w:abstractNum w:abstractNumId="5" w15:restartNumberingAfterBreak="0">
+  <w:abstractNum w:abstractNumId="6" w15:restartNumberingAfterBreak="0">
     <w:nsid w:val="27105652"/>
     <w:multiLevelType w:val="multilevel"/>
     <w:tmpl w:val="8BEE9E0A"/>
@@ -3762,7 +4001,7 @@
       </w:rPr>
     </w:lvl>
   </w:abstractNum>
-  <w:abstractNum w:abstractNumId="6" w15:restartNumberingAfterBreak="0">
+  <w:abstractNum w:abstractNumId="7" w15:restartNumberingAfterBreak="0">
     <w:nsid w:val="2826774D"/>
     <w:multiLevelType w:val="hybridMultilevel"/>
     <w:tmpl w:val="19D2F49C"/>
@@ -3875,7 +4114,7 @@
       </w:rPr>
     </w:lvl>
   </w:abstractNum>
-  <w:abstractNum w:abstractNumId="7" w15:restartNumberingAfterBreak="0">
+  <w:abstractNum w:abstractNumId="8" w15:restartNumberingAfterBreak="0">
     <w:nsid w:val="2CD76E37"/>
     <w:multiLevelType w:val="multilevel"/>
     <w:tmpl w:val="01B0FB50"/>
@@ -4024,7 +4263,7 @@
       </w:rPr>
     </w:lvl>
   </w:abstractNum>
-  <w:abstractNum w:abstractNumId="8" w15:restartNumberingAfterBreak="0">
+  <w:abstractNum w:abstractNumId="9" w15:restartNumberingAfterBreak="0">
     <w:nsid w:val="607959F6"/>
     <w:multiLevelType w:val="multilevel"/>
     <w:tmpl w:val="03A8AFC0"/>
@@ -4173,7 +4412,7 @@
       </w:rPr>
     </w:lvl>
   </w:abstractNum>
-  <w:abstractNum w:abstractNumId="9" w15:restartNumberingAfterBreak="0">
+  <w:abstractNum w:abstractNumId="10" w15:restartNumberingAfterBreak="0">
     <w:nsid w:val="63546134"/>
     <w:multiLevelType w:val="multilevel"/>
     <w:tmpl w:val="9BCC884A"/>
@@ -4322,7 +4561,7 @@
       </w:rPr>
     </w:lvl>
   </w:abstractNum>
-  <w:abstractNum w:abstractNumId="10" w15:restartNumberingAfterBreak="0">
+  <w:abstractNum w:abstractNumId="11" w15:restartNumberingAfterBreak="0">
     <w:nsid w:val="653D188B"/>
     <w:multiLevelType w:val="hybridMultilevel"/>
     <w:tmpl w:val="63FEA62A"/>
@@ -4435,7 +4674,7 @@
       </w:rPr>
     </w:lvl>
   </w:abstractNum>
-  <w:abstractNum w:abstractNumId="11" w15:restartNumberingAfterBreak="0">
+  <w:abstractNum w:abstractNumId="12" w15:restartNumberingAfterBreak="0">
     <w:nsid w:val="65621D5A"/>
     <w:multiLevelType w:val="hybridMultilevel"/>
     <w:tmpl w:val="637E737A"/>
@@ -4548,7 +4787,7 @@
       </w:rPr>
     </w:lvl>
   </w:abstractNum>
-  <w:abstractNum w:abstractNumId="12" w15:restartNumberingAfterBreak="0">
+  <w:abstractNum w:abstractNumId="13" w15:restartNumberingAfterBreak="0">
     <w:nsid w:val="75895B97"/>
     <w:multiLevelType w:val="multilevel"/>
     <w:tmpl w:val="F078EAE6"/>
@@ -4697,7 +4936,7 @@
       </w:rPr>
     </w:lvl>
   </w:abstractNum>
-  <w:abstractNum w:abstractNumId="13" w15:restartNumberingAfterBreak="0">
+  <w:abstractNum w:abstractNumId="14" w15:restartNumberingAfterBreak="0">
     <w:nsid w:val="7B3C03CD"/>
     <w:multiLevelType w:val="hybridMultilevel"/>
     <w:tmpl w:val="E7FA1D22"/>
@@ -4810,7 +5049,7 @@
       </w:rPr>
     </w:lvl>
   </w:abstractNum>
-  <w:abstractNum w:abstractNumId="14" w15:restartNumberingAfterBreak="0">
+  <w:abstractNum w:abstractNumId="15" w15:restartNumberingAfterBreak="0">
     <w:nsid w:val="7DEA56C3"/>
     <w:multiLevelType w:val="multilevel"/>
     <w:tmpl w:val="59F69A92"/>
@@ -4963,46 +5202,49 @@
     <w:abstractNumId w:val="0"/>
   </w:num>
   <w:num w:numId="2">
+    <w:abstractNumId w:val="9"/>
+  </w:num>
+  <w:num w:numId="3">
+    <w:abstractNumId w:val="10"/>
+  </w:num>
+  <w:num w:numId="4">
+    <w:abstractNumId w:val="15"/>
+  </w:num>
+  <w:num w:numId="5">
+    <w:abstractNumId w:val="4"/>
+  </w:num>
+  <w:num w:numId="6">
+    <w:abstractNumId w:val="2"/>
+  </w:num>
+  <w:num w:numId="7">
+    <w:abstractNumId w:val="6"/>
+  </w:num>
+  <w:num w:numId="8">
     <w:abstractNumId w:val="8"/>
   </w:num>
-  <w:num w:numId="3">
-    <w:abstractNumId w:val="9"/>
+  <w:num w:numId="9">
+    <w:abstractNumId w:val="13"/>
   </w:num>
-  <w:num w:numId="4">
+  <w:num w:numId="10">
+    <w:abstractNumId w:val="5"/>
+  </w:num>
+  <w:num w:numId="11">
+    <w:abstractNumId w:val="12"/>
+  </w:num>
+  <w:num w:numId="12">
     <w:abstractNumId w:val="14"/>
   </w:num>
-  <w:num w:numId="5">
+  <w:num w:numId="13">
     <w:abstractNumId w:val="3"/>
   </w:num>
-  <w:num w:numId="6">
-    <w:abstractNumId w:val="1"/>
+  <w:num w:numId="14">
+    <w:abstractNumId w:val="11"/>
   </w:num>
-  <w:num w:numId="7">
-    <w:abstractNumId w:val="5"/>
-  </w:num>
-  <w:num w:numId="8">
+  <w:num w:numId="15">
     <w:abstractNumId w:val="7"/>
   </w:num>
-  <w:num w:numId="9">
-    <w:abstractNumId w:val="12"/>
-  </w:num>
-  <w:num w:numId="10">
-    <w:abstractNumId w:val="4"/>
-  </w:num>
-  <w:num w:numId="11">
-    <w:abstractNumId w:val="11"/>
-  </w:num>
-  <w:num w:numId="12">
-    <w:abstractNumId w:val="13"/>
-  </w:num>
-  <w:num w:numId="13">
-    <w:abstractNumId w:val="2"/>
-  </w:num>
-  <w:num w:numId="14">
-    <w:abstractNumId w:val="10"/>
-  </w:num>
-  <w:num w:numId="15">
-    <w:abstractNumId w:val="6"/>
+  <w:num w:numId="16">
+    <w:abstractNumId w:val="1"/>
   </w:num>
 </w:numbering>
 </file>

</xml_diff>

<commit_message>
Update meeting minutes of 27th march meeting
</commit_message>
<xml_diff>
--- a/P01-HighwayRacers/Requirements/Core5 SPROJ Minutes Compilation.docx
+++ b/P01-HighwayRacers/Requirements/Core5 SPROJ Minutes Compilation.docx
@@ -4053,377 +4053,557 @@
           <w:rFonts w:ascii="Helvetica" w:hAnsi="Helvetica" w:cs="Helvetica"/>
           <w:highlight w:val="yellow"/>
         </w:rPr>
-        <w:t>Different kinds</w:t>
+        <w:t>Different kinds of obstacles on different terrains (moving cars in city terrain)</w:t>
+      </w:r>
+    </w:p>
+    <w:p>
+      <w:pPr>
+        <w:rPr>
+          <w:b/>
+          <w:bCs/>
+          <w:sz w:val="24"/>
+          <w:szCs w:val="24"/>
+          <w:u w:val="single"/>
+        </w:rPr>
+      </w:pPr>
+    </w:p>
+    <w:p>
+      <w:pPr>
+        <w:rPr>
+          <w:b/>
+          <w:bCs/>
+          <w:sz w:val="24"/>
+          <w:szCs w:val="24"/>
+          <w:u w:val="single"/>
+          <w:lang w:val="en-US"/>
+        </w:rPr>
+      </w:pPr>
+      <w:r>
+        <w:rPr>
+          <w:b/>
+          <w:bCs/>
+          <w:sz w:val="24"/>
+          <w:szCs w:val="24"/>
+          <w:u w:val="single"/>
+          <w:lang w:val="en-US"/>
+        </w:rPr>
+        <w:t>Meeting with Sir Waqar (1 March 2023)</w:t>
+      </w:r>
+    </w:p>
+    <w:p>
+      <w:pPr>
+        <w:pStyle w:val="ListParagraph"/>
+        <w:numPr>
+          <w:ilvl w:val="0"/>
+          <w:numId w:val="23"/>
+        </w:numPr>
+        <w:rPr>
+          <w:b/>
+          <w:bCs/>
+          <w:sz w:val="24"/>
+          <w:szCs w:val="24"/>
+          <w:u w:val="single"/>
+        </w:rPr>
+      </w:pPr>
+      <w:r>
+        <w:rPr>
+          <w:sz w:val="24"/>
+          <w:szCs w:val="24"/>
+        </w:rPr>
+        <w:t>Completed progress of sprint 3</w:t>
+      </w:r>
+    </w:p>
+    <w:p>
+      <w:pPr>
+        <w:pStyle w:val="ListParagraph"/>
+        <w:numPr>
+          <w:ilvl w:val="0"/>
+          <w:numId w:val="23"/>
+        </w:numPr>
+        <w:rPr>
+          <w:b/>
+          <w:bCs/>
+          <w:sz w:val="24"/>
+          <w:szCs w:val="24"/>
+          <w:u w:val="single"/>
+        </w:rPr>
+      </w:pPr>
+      <w:r>
+        <w:rPr>
+          <w:sz w:val="24"/>
+          <w:szCs w:val="24"/>
+        </w:rPr>
+        <w:t>Ideas for sprint 4’s features and work discussed (deadline 15 March)</w:t>
+      </w:r>
+    </w:p>
+    <w:p>
+      <w:pPr>
+        <w:pStyle w:val="ListParagraph"/>
+        <w:numPr>
+          <w:ilvl w:val="0"/>
+          <w:numId w:val="23"/>
+        </w:numPr>
+        <w:rPr>
+          <w:b/>
+          <w:bCs/>
+          <w:sz w:val="24"/>
+          <w:szCs w:val="24"/>
+          <w:u w:val="single"/>
+        </w:rPr>
+      </w:pPr>
+      <w:r>
+        <w:rPr>
+          <w:sz w:val="24"/>
+          <w:szCs w:val="24"/>
+        </w:rPr>
+        <w:t>Future work decided:</w:t>
+      </w:r>
+    </w:p>
+    <w:p>
+      <w:pPr>
+        <w:pStyle w:val="ListParagraph"/>
+        <w:numPr>
+          <w:ilvl w:val="1"/>
+          <w:numId w:val="23"/>
+        </w:numPr>
+        <w:rPr>
+          <w:b/>
+          <w:bCs/>
+          <w:sz w:val="24"/>
+          <w:szCs w:val="24"/>
+          <w:highlight w:val="yellow"/>
+          <w:u w:val="single"/>
+        </w:rPr>
+      </w:pPr>
+      <w:r>
+        <w:rPr>
+          <w:sz w:val="24"/>
+          <w:szCs w:val="24"/>
+          <w:highlight w:val="yellow"/>
+        </w:rPr>
+        <w:t>Optimize game speed so that it runs smoothly on mobile</w:t>
+      </w:r>
+    </w:p>
+    <w:p>
+      <w:pPr>
+        <w:pStyle w:val="ListParagraph"/>
+        <w:numPr>
+          <w:ilvl w:val="1"/>
+          <w:numId w:val="23"/>
+        </w:numPr>
+        <w:rPr>
+          <w:b/>
+          <w:bCs/>
+          <w:sz w:val="24"/>
+          <w:szCs w:val="24"/>
+          <w:highlight w:val="yellow"/>
+          <w:u w:val="single"/>
+        </w:rPr>
+      </w:pPr>
+      <w:r>
+        <w:rPr>
+          <w:sz w:val="24"/>
+          <w:szCs w:val="24"/>
+          <w:highlight w:val="yellow"/>
+        </w:rPr>
+        <w:t>Reduce game size</w:t>
+      </w:r>
+    </w:p>
+    <w:p>
+      <w:pPr>
+        <w:pStyle w:val="ListParagraph"/>
+        <w:numPr>
+          <w:ilvl w:val="1"/>
+          <w:numId w:val="23"/>
+        </w:numPr>
+        <w:rPr>
+          <w:b/>
+          <w:bCs/>
+          <w:sz w:val="24"/>
+          <w:szCs w:val="24"/>
+          <w:highlight w:val="yellow"/>
+          <w:u w:val="single"/>
+        </w:rPr>
+      </w:pPr>
+      <w:r>
+        <w:rPr>
+          <w:sz w:val="24"/>
+          <w:szCs w:val="24"/>
+          <w:highlight w:val="yellow"/>
+        </w:rPr>
+        <w:t>Remove shaky camera bug</w:t>
+      </w:r>
+    </w:p>
+    <w:p>
+      <w:pPr>
+        <w:pStyle w:val="ListParagraph"/>
+        <w:numPr>
+          <w:ilvl w:val="1"/>
+          <w:numId w:val="23"/>
+        </w:numPr>
+        <w:rPr>
+          <w:b/>
+          <w:bCs/>
+          <w:sz w:val="24"/>
+          <w:szCs w:val="24"/>
+          <w:highlight w:val="yellow"/>
+          <w:u w:val="single"/>
+        </w:rPr>
+      </w:pPr>
+      <w:r>
+        <w:rPr>
+          <w:sz w:val="24"/>
+          <w:szCs w:val="24"/>
+          <w:highlight w:val="yellow"/>
+        </w:rPr>
+        <w:t>Move camera a bit closer to bike</w:t>
+      </w:r>
+    </w:p>
+    <w:p>
+      <w:pPr>
+        <w:pStyle w:val="ListParagraph"/>
+        <w:numPr>
+          <w:ilvl w:val="1"/>
+          <w:numId w:val="23"/>
+        </w:numPr>
+        <w:rPr>
+          <w:b/>
+          <w:bCs/>
+          <w:sz w:val="24"/>
+          <w:szCs w:val="24"/>
+          <w:highlight w:val="yellow"/>
+          <w:u w:val="single"/>
+        </w:rPr>
+      </w:pPr>
+      <w:r>
+        <w:rPr>
+          <w:sz w:val="24"/>
+          <w:szCs w:val="24"/>
+          <w:highlight w:val="yellow"/>
+        </w:rPr>
+        <w:t>Merge all branches’ features</w:t>
+      </w:r>
+    </w:p>
+    <w:p>
+      <w:pPr>
+        <w:pStyle w:val="ListParagraph"/>
+        <w:numPr>
+          <w:ilvl w:val="1"/>
+          <w:numId w:val="23"/>
+        </w:numPr>
+        <w:rPr>
+          <w:b/>
+          <w:bCs/>
+          <w:sz w:val="24"/>
+          <w:szCs w:val="24"/>
+          <w:highlight w:val="yellow"/>
+          <w:u w:val="single"/>
+        </w:rPr>
+      </w:pPr>
+      <w:r>
+        <w:rPr>
+          <w:sz w:val="24"/>
+          <w:szCs w:val="24"/>
+          <w:highlight w:val="yellow"/>
+        </w:rPr>
+        <w:t>Convert to mobile and adjust game’s UI accordingly</w:t>
+      </w:r>
+    </w:p>
+    <w:p>
+      <w:pPr>
+        <w:pStyle w:val="ListParagraph"/>
+        <w:numPr>
+          <w:ilvl w:val="1"/>
+          <w:numId w:val="23"/>
+        </w:numPr>
+        <w:rPr>
+          <w:b/>
+          <w:bCs/>
+          <w:sz w:val="24"/>
+          <w:szCs w:val="24"/>
+          <w:highlight w:val="yellow"/>
+          <w:u w:val="single"/>
+        </w:rPr>
+      </w:pPr>
+      <w:r>
+        <w:rPr>
+          <w:sz w:val="24"/>
+          <w:szCs w:val="24"/>
+          <w:highlight w:val="yellow"/>
+        </w:rPr>
+        <w:t>Make different obstacles for each terrain</w:t>
+      </w:r>
+    </w:p>
+    <w:p>
+      <w:pPr>
+        <w:pStyle w:val="ListParagraph"/>
+        <w:numPr>
+          <w:ilvl w:val="1"/>
+          <w:numId w:val="23"/>
+        </w:numPr>
+        <w:rPr>
+          <w:b/>
+          <w:bCs/>
+          <w:sz w:val="24"/>
+          <w:szCs w:val="24"/>
+          <w:highlight w:val="yellow"/>
+          <w:u w:val="single"/>
+        </w:rPr>
+      </w:pPr>
+      <w:r>
+        <w:rPr>
+          <w:sz w:val="24"/>
+          <w:szCs w:val="24"/>
+          <w:highlight w:val="yellow"/>
+        </w:rPr>
+        <w:t xml:space="preserve">Increase height of current slab obstacles </w:t>
+      </w:r>
+    </w:p>
+    <w:p>
+      <w:pPr>
+        <w:pStyle w:val="ListParagraph"/>
+        <w:numPr>
+          <w:ilvl w:val="1"/>
+          <w:numId w:val="23"/>
+        </w:numPr>
+        <w:rPr>
+          <w:b/>
+          <w:bCs/>
+          <w:sz w:val="24"/>
+          <w:szCs w:val="24"/>
+          <w:highlight w:val="yellow"/>
+          <w:u w:val="single"/>
+        </w:rPr>
+      </w:pPr>
+      <w:r>
+        <w:rPr>
+          <w:sz w:val="24"/>
+          <w:szCs w:val="24"/>
+          <w:highlight w:val="yellow"/>
+        </w:rPr>
+        <w:t>Implement fuel system in game</w:t>
+      </w:r>
+    </w:p>
+    <w:p>
+      <w:pPr>
+        <w:rPr>
+          <w:b/>
+          <w:bCs/>
+          <w:sz w:val="24"/>
+          <w:szCs w:val="24"/>
+          <w:highlight w:val="yellow"/>
+          <w:u w:val="single"/>
+        </w:rPr>
+      </w:pPr>
+    </w:p>
+    <w:p>
+      <w:pPr>
+        <w:rPr>
+          <w:b/>
+          <w:bCs/>
+          <w:sz w:val="24"/>
+          <w:szCs w:val="24"/>
+          <w:u w:val="single"/>
+        </w:rPr>
+      </w:pPr>
+      <w:r>
+        <w:rPr>
+          <w:b/>
+          <w:bCs/>
+          <w:sz w:val="24"/>
+          <w:szCs w:val="24"/>
+          <w:u w:val="single"/>
+        </w:rPr>
+        <w:lastRenderedPageBreak/>
+        <w:t>Meeting with Mohsin (27 March 2023)</w:t>
+      </w:r>
+    </w:p>
+    <w:p>
+      <w:pPr>
+        <w:rPr>
+          <w:sz w:val="24"/>
+          <w:szCs w:val="24"/>
+        </w:rPr>
+      </w:pPr>
+    </w:p>
+    <w:p>
+      <w:pPr>
+        <w:pStyle w:val="ListParagraph"/>
+        <w:numPr>
+          <w:ilvl w:val="0"/>
+          <w:numId w:val="26"/>
+        </w:numPr>
+        <w:rPr>
+          <w:sz w:val="24"/>
+          <w:szCs w:val="24"/>
+        </w:rPr>
+      </w:pPr>
+      <w:r>
+        <w:rPr>
+          <w:sz w:val="24"/>
+          <w:szCs w:val="24"/>
+        </w:rPr>
+        <w:t xml:space="preserve">Advised to </w:t>
+      </w:r>
+      <w:r>
+        <w:rPr>
+          <w:sz w:val="24"/>
+          <w:szCs w:val="24"/>
+        </w:rPr>
+        <w:t xml:space="preserve">send any technical issues to general forum of mindstorm </w:t>
+      </w:r>
+    </w:p>
+    <w:p>
+      <w:pPr>
+        <w:pStyle w:val="ListParagraph"/>
+        <w:numPr>
+          <w:ilvl w:val="0"/>
+          <w:numId w:val="26"/>
+        </w:numPr>
+        <w:rPr>
+          <w:sz w:val="24"/>
+          <w:szCs w:val="24"/>
+        </w:rPr>
+      </w:pPr>
+      <w:r>
+        <w:rPr>
+          <w:sz w:val="24"/>
+          <w:szCs w:val="24"/>
+        </w:rPr>
+        <w:t>Instructed to upload APK of game i</w:t>
       </w:r>
       <w:bookmarkStart w:id="0" w:name="_GoBack"/>
       <w:bookmarkEnd w:id="0"/>
       <w:r>
         <w:rPr>
-          <w:rFonts w:ascii="Helvetica" w:hAnsi="Helvetica" w:cs="Helvetica"/>
-          <w:highlight w:val="yellow"/>
-        </w:rPr>
-        <w:t xml:space="preserve"> of obstacles on different terrains (moving cars in city terrain)</w:t>
-      </w:r>
-    </w:p>
-    <w:p>
-      <w:pPr>
-        <w:rPr>
-          <w:b/>
-          <w:bCs/>
-          <w:sz w:val="24"/>
-          <w:szCs w:val="24"/>
-          <w:u w:val="single"/>
-        </w:rPr>
-      </w:pPr>
-    </w:p>
-    <w:p>
-      <w:pPr>
-        <w:rPr>
-          <w:b/>
-          <w:bCs/>
-          <w:sz w:val="24"/>
-          <w:szCs w:val="24"/>
-          <w:u w:val="single"/>
-          <w:lang w:val="en-US"/>
-        </w:rPr>
-      </w:pPr>
-      <w:r>
-        <w:rPr>
-          <w:b/>
-          <w:bCs/>
-          <w:sz w:val="24"/>
-          <w:szCs w:val="24"/>
-          <w:u w:val="single"/>
-          <w:lang w:val="en-US"/>
-        </w:rPr>
-        <w:t>Meeting with Sir Waqar (1 March</w:t>
-      </w:r>
-      <w:r>
-        <w:rPr>
-          <w:b/>
-          <w:bCs/>
-          <w:sz w:val="24"/>
-          <w:szCs w:val="24"/>
-          <w:u w:val="single"/>
-          <w:lang w:val="en-US"/>
-        </w:rPr>
-        <w:t xml:space="preserve"> 2023)</w:t>
-      </w:r>
-    </w:p>
-    <w:p>
-      <w:pPr>
-        <w:pStyle w:val="ListParagraph"/>
-        <w:numPr>
-          <w:ilvl w:val="0"/>
-          <w:numId w:val="23"/>
-        </w:numPr>
-        <w:rPr>
-          <w:b/>
-          <w:bCs/>
-          <w:sz w:val="24"/>
-          <w:szCs w:val="24"/>
-          <w:u w:val="single"/>
-        </w:rPr>
-      </w:pPr>
-      <w:r>
-        <w:rPr>
-          <w:sz w:val="24"/>
-          <w:szCs w:val="24"/>
-        </w:rPr>
-        <w:t xml:space="preserve">Completed progress </w:t>
-      </w:r>
-      <w:r>
-        <w:rPr>
-          <w:sz w:val="24"/>
-          <w:szCs w:val="24"/>
-        </w:rPr>
-        <w:t>of sprint 3</w:t>
-      </w:r>
-    </w:p>
-    <w:p>
-      <w:pPr>
-        <w:pStyle w:val="ListParagraph"/>
-        <w:numPr>
-          <w:ilvl w:val="0"/>
-          <w:numId w:val="23"/>
-        </w:numPr>
-        <w:rPr>
-          <w:b/>
-          <w:bCs/>
-          <w:sz w:val="24"/>
-          <w:szCs w:val="24"/>
-          <w:u w:val="single"/>
-        </w:rPr>
-      </w:pPr>
-      <w:r>
-        <w:rPr>
-          <w:sz w:val="24"/>
-          <w:szCs w:val="24"/>
-        </w:rPr>
-        <w:t>Ideas for sprint 4’s</w:t>
-      </w:r>
-      <w:r>
-        <w:rPr>
-          <w:sz w:val="24"/>
-          <w:szCs w:val="24"/>
-        </w:rPr>
-        <w:t xml:space="preserve"> features and work discussed</w:t>
-      </w:r>
-      <w:r>
-        <w:rPr>
-          <w:sz w:val="24"/>
-          <w:szCs w:val="24"/>
-        </w:rPr>
-        <w:t xml:space="preserve"> (deadline 15 March)</w:t>
-      </w:r>
-    </w:p>
-    <w:p>
-      <w:pPr>
-        <w:pStyle w:val="ListParagraph"/>
-        <w:numPr>
-          <w:ilvl w:val="0"/>
-          <w:numId w:val="23"/>
-        </w:numPr>
-        <w:rPr>
-          <w:b/>
-          <w:bCs/>
-          <w:sz w:val="24"/>
-          <w:szCs w:val="24"/>
-          <w:u w:val="single"/>
-        </w:rPr>
-      </w:pPr>
-      <w:r>
-        <w:rPr>
-          <w:sz w:val="24"/>
-          <w:szCs w:val="24"/>
-        </w:rPr>
-        <w:t>Future work decided:</w:t>
-      </w:r>
-    </w:p>
-    <w:p>
-      <w:pPr>
-        <w:pStyle w:val="ListParagraph"/>
-        <w:numPr>
-          <w:ilvl w:val="1"/>
-          <w:numId w:val="23"/>
-        </w:numPr>
-        <w:rPr>
-          <w:b/>
-          <w:bCs/>
-          <w:sz w:val="24"/>
-          <w:szCs w:val="24"/>
-          <w:highlight w:val="yellow"/>
-          <w:u w:val="single"/>
-        </w:rPr>
-      </w:pPr>
-      <w:r>
-        <w:rPr>
-          <w:sz w:val="24"/>
-          <w:szCs w:val="24"/>
-          <w:highlight w:val="yellow"/>
-        </w:rPr>
-        <w:t>Optimize game speed so that it runs smoothly on mobile</w:t>
-      </w:r>
-    </w:p>
-    <w:p>
-      <w:pPr>
-        <w:pStyle w:val="ListParagraph"/>
-        <w:numPr>
-          <w:ilvl w:val="1"/>
-          <w:numId w:val="23"/>
-        </w:numPr>
-        <w:rPr>
-          <w:b/>
-          <w:bCs/>
-          <w:sz w:val="24"/>
-          <w:szCs w:val="24"/>
-          <w:highlight w:val="yellow"/>
-          <w:u w:val="single"/>
-        </w:rPr>
-      </w:pPr>
-      <w:r>
-        <w:rPr>
-          <w:sz w:val="24"/>
-          <w:szCs w:val="24"/>
-          <w:highlight w:val="yellow"/>
-        </w:rPr>
-        <w:t>Reduce game size</w:t>
-      </w:r>
-    </w:p>
-    <w:p>
-      <w:pPr>
-        <w:pStyle w:val="ListParagraph"/>
-        <w:numPr>
-          <w:ilvl w:val="1"/>
-          <w:numId w:val="23"/>
-        </w:numPr>
-        <w:rPr>
-          <w:b/>
-          <w:bCs/>
-          <w:sz w:val="24"/>
-          <w:szCs w:val="24"/>
-          <w:highlight w:val="yellow"/>
-          <w:u w:val="single"/>
-        </w:rPr>
-      </w:pPr>
-      <w:r>
-        <w:rPr>
-          <w:sz w:val="24"/>
-          <w:szCs w:val="24"/>
-          <w:highlight w:val="yellow"/>
-        </w:rPr>
-        <w:t>Remove shaky camera bug</w:t>
-      </w:r>
-    </w:p>
-    <w:p>
-      <w:pPr>
-        <w:pStyle w:val="ListParagraph"/>
-        <w:numPr>
-          <w:ilvl w:val="1"/>
-          <w:numId w:val="23"/>
-        </w:numPr>
-        <w:rPr>
-          <w:b/>
-          <w:bCs/>
-          <w:sz w:val="24"/>
-          <w:szCs w:val="24"/>
-          <w:highlight w:val="yellow"/>
-          <w:u w:val="single"/>
-        </w:rPr>
-      </w:pPr>
-      <w:r>
-        <w:rPr>
-          <w:sz w:val="24"/>
-          <w:szCs w:val="24"/>
-          <w:highlight w:val="yellow"/>
-        </w:rPr>
-        <w:t>Move camera a bit closer to bike</w:t>
-      </w:r>
-    </w:p>
-    <w:p>
-      <w:pPr>
-        <w:pStyle w:val="ListParagraph"/>
-        <w:numPr>
-          <w:ilvl w:val="1"/>
-          <w:numId w:val="23"/>
-        </w:numPr>
-        <w:rPr>
-          <w:b/>
-          <w:bCs/>
-          <w:sz w:val="24"/>
-          <w:szCs w:val="24"/>
-          <w:highlight w:val="yellow"/>
-          <w:u w:val="single"/>
-        </w:rPr>
-      </w:pPr>
-      <w:r>
-        <w:rPr>
-          <w:sz w:val="24"/>
-          <w:szCs w:val="24"/>
-          <w:highlight w:val="yellow"/>
-        </w:rPr>
-        <w:t>Merge all branches’ features</w:t>
-      </w:r>
-    </w:p>
-    <w:p>
-      <w:pPr>
-        <w:pStyle w:val="ListParagraph"/>
-        <w:numPr>
-          <w:ilvl w:val="1"/>
-          <w:numId w:val="23"/>
-        </w:numPr>
-        <w:rPr>
-          <w:b/>
-          <w:bCs/>
-          <w:sz w:val="24"/>
-          <w:szCs w:val="24"/>
-          <w:highlight w:val="yellow"/>
-          <w:u w:val="single"/>
-        </w:rPr>
-      </w:pPr>
-      <w:r>
-        <w:rPr>
-          <w:sz w:val="24"/>
-          <w:szCs w:val="24"/>
-          <w:highlight w:val="yellow"/>
-        </w:rPr>
-        <w:t>Convert to mobile and adjust game’s UI accordingly</w:t>
-      </w:r>
-    </w:p>
-    <w:p>
-      <w:pPr>
-        <w:pStyle w:val="ListParagraph"/>
-        <w:numPr>
-          <w:ilvl w:val="1"/>
-          <w:numId w:val="23"/>
-        </w:numPr>
-        <w:rPr>
-          <w:b/>
-          <w:bCs/>
-          <w:sz w:val="24"/>
-          <w:szCs w:val="24"/>
-          <w:highlight w:val="yellow"/>
-          <w:u w:val="single"/>
-        </w:rPr>
-      </w:pPr>
-      <w:r>
-        <w:rPr>
-          <w:sz w:val="24"/>
-          <w:szCs w:val="24"/>
-          <w:highlight w:val="yellow"/>
-        </w:rPr>
-        <w:t>Make different obstacles for each terrain</w:t>
-      </w:r>
-    </w:p>
-    <w:p>
-      <w:pPr>
-        <w:pStyle w:val="ListParagraph"/>
-        <w:numPr>
-          <w:ilvl w:val="1"/>
-          <w:numId w:val="23"/>
-        </w:numPr>
-        <w:rPr>
-          <w:b/>
-          <w:bCs/>
-          <w:sz w:val="24"/>
-          <w:szCs w:val="24"/>
-          <w:highlight w:val="yellow"/>
-          <w:u w:val="single"/>
-        </w:rPr>
-      </w:pPr>
-      <w:r>
-        <w:rPr>
-          <w:sz w:val="24"/>
-          <w:szCs w:val="24"/>
-          <w:highlight w:val="yellow"/>
-        </w:rPr>
-        <w:t xml:space="preserve">Increase height of current slab obstacles </w:t>
-      </w:r>
-    </w:p>
-    <w:p>
-      <w:pPr>
-        <w:pStyle w:val="ListParagraph"/>
-        <w:numPr>
-          <w:ilvl w:val="1"/>
-          <w:numId w:val="23"/>
-        </w:numPr>
-        <w:rPr>
-          <w:b/>
-          <w:bCs/>
-          <w:sz w:val="24"/>
-          <w:szCs w:val="24"/>
-          <w:highlight w:val="yellow"/>
-          <w:u w:val="single"/>
-        </w:rPr>
-      </w:pPr>
-      <w:r>
-        <w:rPr>
-          <w:sz w:val="24"/>
-          <w:szCs w:val="24"/>
-          <w:highlight w:val="yellow"/>
-        </w:rPr>
-        <w:t>Implement fuel system in game</w:t>
-      </w:r>
+          <w:sz w:val="24"/>
+          <w:szCs w:val="24"/>
+        </w:rPr>
+        <w:t>n general drive and send to M</w:t>
+      </w:r>
+      <w:r>
+        <w:rPr>
+          <w:sz w:val="24"/>
+          <w:szCs w:val="24"/>
+        </w:rPr>
+        <w:t xml:space="preserve">ohsin </w:t>
+      </w:r>
+    </w:p>
+    <w:p>
+      <w:pPr>
+        <w:pStyle w:val="ListParagraph"/>
+        <w:numPr>
+          <w:ilvl w:val="0"/>
+          <w:numId w:val="26"/>
+        </w:numPr>
+        <w:rPr>
+          <w:sz w:val="24"/>
+          <w:szCs w:val="24"/>
+        </w:rPr>
+      </w:pPr>
+      <w:r>
+        <w:rPr>
+          <w:sz w:val="24"/>
+          <w:szCs w:val="24"/>
+        </w:rPr>
+        <w:t>C</w:t>
+      </w:r>
+      <w:r>
+        <w:rPr>
+          <w:sz w:val="24"/>
+          <w:szCs w:val="24"/>
+        </w:rPr>
+        <w:t>riticised on UI and suggestions for improvement given to us</w:t>
+      </w:r>
+    </w:p>
+    <w:p>
+      <w:pPr>
+        <w:pStyle w:val="ListParagraph"/>
+        <w:numPr>
+          <w:ilvl w:val="0"/>
+          <w:numId w:val="26"/>
+        </w:numPr>
+        <w:rPr>
+          <w:sz w:val="24"/>
+          <w:szCs w:val="24"/>
+        </w:rPr>
+      </w:pPr>
+      <w:r>
+        <w:rPr>
+          <w:sz w:val="24"/>
+          <w:szCs w:val="24"/>
+        </w:rPr>
+        <w:t>advised on technical and performance issues (lag)</w:t>
+      </w:r>
+    </w:p>
+    <w:p>
+      <w:pPr>
+        <w:pStyle w:val="ListParagraph"/>
+        <w:numPr>
+          <w:ilvl w:val="0"/>
+          <w:numId w:val="26"/>
+        </w:numPr>
+        <w:rPr>
+          <w:sz w:val="24"/>
+          <w:szCs w:val="24"/>
+        </w:rPr>
+      </w:pPr>
+      <w:r>
+        <w:rPr>
+          <w:sz w:val="24"/>
+          <w:szCs w:val="24"/>
+        </w:rPr>
+        <w:t>I</w:t>
+      </w:r>
+      <w:r>
+        <w:rPr>
+          <w:sz w:val="24"/>
+          <w:szCs w:val="24"/>
+        </w:rPr>
+        <w:t xml:space="preserve">nstructed to have another meeting </w:t>
+      </w:r>
+      <w:r>
+        <w:rPr>
+          <w:sz w:val="24"/>
+          <w:szCs w:val="24"/>
+        </w:rPr>
+        <w:t xml:space="preserve">in future </w:t>
+      </w:r>
+      <w:r>
+        <w:rPr>
+          <w:sz w:val="24"/>
+          <w:szCs w:val="24"/>
+        </w:rPr>
+        <w:t>for making UI better</w:t>
+      </w:r>
+    </w:p>
+    <w:p>
+      <w:pPr>
+        <w:pStyle w:val="ListParagraph"/>
+        <w:numPr>
+          <w:ilvl w:val="0"/>
+          <w:numId w:val="26"/>
+        </w:numPr>
+        <w:rPr>
+          <w:sz w:val="24"/>
+          <w:szCs w:val="24"/>
+        </w:rPr>
+      </w:pPr>
+      <w:r>
+        <w:rPr>
+          <w:sz w:val="24"/>
+          <w:szCs w:val="24"/>
+        </w:rPr>
+        <w:t>At the moment we continue finishing the work on features, and after sprint 4’s deadline we improve aesthetics and UI</w:t>
+      </w:r>
+    </w:p>
+    <w:p>
+      <w:pPr>
+        <w:rPr>
+          <w:sz w:val="24"/>
+          <w:szCs w:val="24"/>
+        </w:rPr>
+      </w:pPr>
     </w:p>
     <w:sectPr>
       <w:pgSz w:w="12240" w:h="15840"/>
@@ -6399,6 +6579,119 @@
     </w:lvl>
   </w:abstractNum>
   <w:abstractNum w:abstractNumId="15" w15:restartNumberingAfterBreak="0">
+    <w:nsid w:val="45E231F6"/>
+    <w:multiLevelType w:val="hybridMultilevel"/>
+    <w:tmpl w:val="AFF01946"/>
+    <w:lvl w:ilvl="0" w:tplc="04090001">
+      <w:start w:val="1"/>
+      <w:numFmt w:val="bullet"/>
+      <w:lvlText w:val=""/>
+      <w:lvlJc w:val="left"/>
+      <w:pPr>
+        <w:ind w:left="720" w:hanging="360"/>
+      </w:pPr>
+      <w:rPr>
+        <w:rFonts w:ascii="Symbol" w:hAnsi="Symbol" w:hint="default"/>
+      </w:rPr>
+    </w:lvl>
+    <w:lvl w:ilvl="1" w:tplc="04090003" w:tentative="1">
+      <w:start w:val="1"/>
+      <w:numFmt w:val="bullet"/>
+      <w:lvlText w:val="o"/>
+      <w:lvlJc w:val="left"/>
+      <w:pPr>
+        <w:ind w:left="1440" w:hanging="360"/>
+      </w:pPr>
+      <w:rPr>
+        <w:rFonts w:ascii="Courier New" w:hAnsi="Courier New" w:cs="Courier New" w:hint="default"/>
+      </w:rPr>
+    </w:lvl>
+    <w:lvl w:ilvl="2" w:tplc="04090005" w:tentative="1">
+      <w:start w:val="1"/>
+      <w:numFmt w:val="bullet"/>
+      <w:lvlText w:val=""/>
+      <w:lvlJc w:val="left"/>
+      <w:pPr>
+        <w:ind w:left="2160" w:hanging="360"/>
+      </w:pPr>
+      <w:rPr>
+        <w:rFonts w:ascii="Wingdings" w:hAnsi="Wingdings" w:hint="default"/>
+      </w:rPr>
+    </w:lvl>
+    <w:lvl w:ilvl="3" w:tplc="04090001" w:tentative="1">
+      <w:start w:val="1"/>
+      <w:numFmt w:val="bullet"/>
+      <w:lvlText w:val=""/>
+      <w:lvlJc w:val="left"/>
+      <w:pPr>
+        <w:ind w:left="2880" w:hanging="360"/>
+      </w:pPr>
+      <w:rPr>
+        <w:rFonts w:ascii="Symbol" w:hAnsi="Symbol" w:hint="default"/>
+      </w:rPr>
+    </w:lvl>
+    <w:lvl w:ilvl="4" w:tplc="04090003" w:tentative="1">
+      <w:start w:val="1"/>
+      <w:numFmt w:val="bullet"/>
+      <w:lvlText w:val="o"/>
+      <w:lvlJc w:val="left"/>
+      <w:pPr>
+        <w:ind w:left="3600" w:hanging="360"/>
+      </w:pPr>
+      <w:rPr>
+        <w:rFonts w:ascii="Courier New" w:hAnsi="Courier New" w:cs="Courier New" w:hint="default"/>
+      </w:rPr>
+    </w:lvl>
+    <w:lvl w:ilvl="5" w:tplc="04090005" w:tentative="1">
+      <w:start w:val="1"/>
+      <w:numFmt w:val="bullet"/>
+      <w:lvlText w:val=""/>
+      <w:lvlJc w:val="left"/>
+      <w:pPr>
+        <w:ind w:left="4320" w:hanging="360"/>
+      </w:pPr>
+      <w:rPr>
+        <w:rFonts w:ascii="Wingdings" w:hAnsi="Wingdings" w:hint="default"/>
+      </w:rPr>
+    </w:lvl>
+    <w:lvl w:ilvl="6" w:tplc="04090001" w:tentative="1">
+      <w:start w:val="1"/>
+      <w:numFmt w:val="bullet"/>
+      <w:lvlText w:val=""/>
+      <w:lvlJc w:val="left"/>
+      <w:pPr>
+        <w:ind w:left="5040" w:hanging="360"/>
+      </w:pPr>
+      <w:rPr>
+        <w:rFonts w:ascii="Symbol" w:hAnsi="Symbol" w:hint="default"/>
+      </w:rPr>
+    </w:lvl>
+    <w:lvl w:ilvl="7" w:tplc="04090003" w:tentative="1">
+      <w:start w:val="1"/>
+      <w:numFmt w:val="bullet"/>
+      <w:lvlText w:val="o"/>
+      <w:lvlJc w:val="left"/>
+      <w:pPr>
+        <w:ind w:left="5760" w:hanging="360"/>
+      </w:pPr>
+      <w:rPr>
+        <w:rFonts w:ascii="Courier New" w:hAnsi="Courier New" w:cs="Courier New" w:hint="default"/>
+      </w:rPr>
+    </w:lvl>
+    <w:lvl w:ilvl="8" w:tplc="04090005" w:tentative="1">
+      <w:start w:val="1"/>
+      <w:numFmt w:val="bullet"/>
+      <w:lvlText w:val=""/>
+      <w:lvlJc w:val="left"/>
+      <w:pPr>
+        <w:ind w:left="6480" w:hanging="360"/>
+      </w:pPr>
+      <w:rPr>
+        <w:rFonts w:ascii="Wingdings" w:hAnsi="Wingdings" w:hint="default"/>
+      </w:rPr>
+    </w:lvl>
+  </w:abstractNum>
+  <w:abstractNum w:abstractNumId="16" w15:restartNumberingAfterBreak="0">
     <w:nsid w:val="52D04EDC"/>
     <w:multiLevelType w:val="hybridMultilevel"/>
     <w:tmpl w:val="3CF4AD3A"/>
@@ -6511,7 +6804,7 @@
       </w:rPr>
     </w:lvl>
   </w:abstractNum>
-  <w:abstractNum w:abstractNumId="16" w15:restartNumberingAfterBreak="0">
+  <w:abstractNum w:abstractNumId="17" w15:restartNumberingAfterBreak="0">
     <w:nsid w:val="607959F6"/>
     <w:multiLevelType w:val="multilevel"/>
     <w:tmpl w:val="03A8AFC0"/>
@@ -6660,7 +6953,7 @@
       </w:rPr>
     </w:lvl>
   </w:abstractNum>
-  <w:abstractNum w:abstractNumId="17" w15:restartNumberingAfterBreak="0">
+  <w:abstractNum w:abstractNumId="18" w15:restartNumberingAfterBreak="0">
     <w:nsid w:val="63546134"/>
     <w:multiLevelType w:val="multilevel"/>
     <w:tmpl w:val="9BCC884A"/>
@@ -6809,7 +7102,7 @@
       </w:rPr>
     </w:lvl>
   </w:abstractNum>
-  <w:abstractNum w:abstractNumId="18" w15:restartNumberingAfterBreak="0">
+  <w:abstractNum w:abstractNumId="19" w15:restartNumberingAfterBreak="0">
     <w:nsid w:val="653D188B"/>
     <w:multiLevelType w:val="hybridMultilevel"/>
     <w:tmpl w:val="63FEA62A"/>
@@ -6922,7 +7215,7 @@
       </w:rPr>
     </w:lvl>
   </w:abstractNum>
-  <w:abstractNum w:abstractNumId="19" w15:restartNumberingAfterBreak="0">
+  <w:abstractNum w:abstractNumId="20" w15:restartNumberingAfterBreak="0">
     <w:nsid w:val="65621D5A"/>
     <w:multiLevelType w:val="hybridMultilevel"/>
     <w:tmpl w:val="637E737A"/>
@@ -7035,7 +7328,7 @@
       </w:rPr>
     </w:lvl>
   </w:abstractNum>
-  <w:abstractNum w:abstractNumId="20" w15:restartNumberingAfterBreak="0">
+  <w:abstractNum w:abstractNumId="21" w15:restartNumberingAfterBreak="0">
     <w:nsid w:val="699F51A0"/>
     <w:multiLevelType w:val="hybridMultilevel"/>
     <w:tmpl w:val="40EE5832"/>
@@ -7148,7 +7441,7 @@
       </w:rPr>
     </w:lvl>
   </w:abstractNum>
-  <w:abstractNum w:abstractNumId="21" w15:restartNumberingAfterBreak="0">
+  <w:abstractNum w:abstractNumId="22" w15:restartNumberingAfterBreak="0">
     <w:nsid w:val="75895B97"/>
     <w:multiLevelType w:val="multilevel"/>
     <w:tmpl w:val="F078EAE6"/>
@@ -7297,7 +7590,7 @@
       </w:rPr>
     </w:lvl>
   </w:abstractNum>
-  <w:abstractNum w:abstractNumId="22" w15:restartNumberingAfterBreak="0">
+  <w:abstractNum w:abstractNumId="23" w15:restartNumberingAfterBreak="0">
     <w:nsid w:val="7B3C03CD"/>
     <w:multiLevelType w:val="hybridMultilevel"/>
     <w:tmpl w:val="E7FA1D22"/>
@@ -7410,7 +7703,7 @@
       </w:rPr>
     </w:lvl>
   </w:abstractNum>
-  <w:abstractNum w:abstractNumId="23" w15:restartNumberingAfterBreak="0">
+  <w:abstractNum w:abstractNumId="24" w15:restartNumberingAfterBreak="0">
     <w:nsid w:val="7DEA56C3"/>
     <w:multiLevelType w:val="multilevel"/>
     <w:tmpl w:val="59F69A92"/>
@@ -7559,7 +7852,7 @@
       </w:rPr>
     </w:lvl>
   </w:abstractNum>
-  <w:abstractNum w:abstractNumId="24" w15:restartNumberingAfterBreak="0">
+  <w:abstractNum w:abstractNumId="25" w15:restartNumberingAfterBreak="0">
     <w:nsid w:val="7F995594"/>
     <w:multiLevelType w:val="hybridMultilevel"/>
     <w:tmpl w:val="C736042C"/>
@@ -7649,13 +7942,13 @@
     <w:abstractNumId w:val="0"/>
   </w:num>
   <w:num w:numId="2">
-    <w:abstractNumId w:val="16"/>
+    <w:abstractNumId w:val="17"/>
   </w:num>
   <w:num w:numId="3">
-    <w:abstractNumId w:val="17"/>
+    <w:abstractNumId w:val="18"/>
   </w:num>
   <w:num w:numId="4">
-    <w:abstractNumId w:val="23"/>
+    <w:abstractNumId w:val="24"/>
   </w:num>
   <w:num w:numId="5">
     <w:abstractNumId w:val="5"/>
@@ -7670,22 +7963,22 @@
     <w:abstractNumId w:val="10"/>
   </w:num>
   <w:num w:numId="9">
-    <w:abstractNumId w:val="21"/>
+    <w:abstractNumId w:val="22"/>
   </w:num>
   <w:num w:numId="10">
     <w:abstractNumId w:val="7"/>
   </w:num>
   <w:num w:numId="11">
-    <w:abstractNumId w:val="19"/>
+    <w:abstractNumId w:val="20"/>
   </w:num>
   <w:num w:numId="12">
-    <w:abstractNumId w:val="22"/>
+    <w:abstractNumId w:val="23"/>
   </w:num>
   <w:num w:numId="13">
     <w:abstractNumId w:val="4"/>
   </w:num>
   <w:num w:numId="14">
-    <w:abstractNumId w:val="18"/>
+    <w:abstractNumId w:val="19"/>
   </w:num>
   <w:num w:numId="15">
     <w:abstractNumId w:val="9"/>
@@ -7694,13 +7987,13 @@
     <w:abstractNumId w:val="2"/>
   </w:num>
   <w:num w:numId="17">
-    <w:abstractNumId w:val="20"/>
+    <w:abstractNumId w:val="21"/>
   </w:num>
   <w:num w:numId="18">
     <w:abstractNumId w:val="14"/>
   </w:num>
   <w:num w:numId="19">
-    <w:abstractNumId w:val="15"/>
+    <w:abstractNumId w:val="16"/>
   </w:num>
   <w:num w:numId="20">
     <w:abstractNumId w:val="11"/>
@@ -7709,7 +8002,7 @@
     <w:abstractNumId w:val="12"/>
   </w:num>
   <w:num w:numId="22">
-    <w:abstractNumId w:val="24"/>
+    <w:abstractNumId w:val="25"/>
   </w:num>
   <w:num w:numId="23">
     <w:abstractNumId w:val="6"/>
@@ -7719,6 +8012,9 @@
   </w:num>
   <w:num w:numId="25">
     <w:abstractNumId w:val="1"/>
+  </w:num>
+  <w:num w:numId="26">
+    <w:abstractNumId w:val="15"/>
   </w:num>
 </w:numbering>
 </file>

</xml_diff>